<commit_message>
Agregar nuevas aplicaciones: conversión de decimal a binario, adivinanza de número mágico y cálculo del último dígito. Mejorar lógica en el programa de mayor de tres números y corregir errores tipográficos en reportes.
</commit_message>
<xml_diff>
--- a/reportesPracticas/Reporte.docx
+++ b/reportesPracticas/Reporte.docx
@@ -39,15 +39,6 @@
                         <a:ln w="6350">
                           <a:noFill/>
                         </a:ln>
-                        <a:extLst>
-                          <a:ext uri="{909E8E84-426E-40DD-AFC4-6F175D3DCCD1}">
-                            <a14:hiddenFill xmlns:a14="http://schemas.microsoft.com/office/drawing/2010/main">
-                              <a:solidFill>
-                                <a:schemeClr val="lt1"/>
-                              </a:solidFill>
-                            </a14:hiddenFill>
-                          </a:ext>
-                        </a:extLst>
                       </wps:spPr>
                       <wps:style>
                         <a:lnRef idx="0">
@@ -70,7 +61,6 @@
                               <w:rPr>
                                 <w:rFonts w:hint="default"/>
                                 <w:color w:val="FFFFFF" w:themeColor="background1"/>
-                                <w:lang/>
                                 <w14:textFill>
                                   <w14:solidFill>
                                     <w14:schemeClr w14:val="bg1"/>
@@ -86,7 +76,6 @@
                                 <w:color w:val="FFFFFF" w:themeColor="background1"/>
                                 <w:sz w:val="36"/>
                                 <w:szCs w:val="36"/>
-                                <w:lang/>
                                 <w14:textFill>
                                   <w14:solidFill>
                                     <w14:schemeClr w14:val="bg1"/>
@@ -99,7 +88,6 @@
                               <w:rPr>
                                 <w:rFonts w:hint="default"/>
                                 <w:color w:val="FFFFFF" w:themeColor="background1"/>
-                                <w:lang/>
                                 <w14:textFill>
                                   <w14:solidFill>
                                     <w14:schemeClr w14:val="bg1"/>
@@ -114,7 +102,6 @@
                                 <w:color w:val="FFFFFF" w:themeColor="background1"/>
                                 <w:sz w:val="32"/>
                                 <w:szCs w:val="32"/>
-                                <w:lang/>
                                 <w14:textFill>
                                   <w14:solidFill>
                                     <w14:schemeClr w14:val="bg1"/>
@@ -129,7 +116,6 @@
                               <w:rPr>
                                 <w:rFonts w:hint="default"/>
                                 <w:color w:val="FFFFFF" w:themeColor="background1"/>
-                                <w:lang/>
                                 <w14:textFill>
                                   <w14:solidFill>
                                     <w14:schemeClr w14:val="bg1"/>
@@ -143,7 +129,6 @@
                               <w:rPr>
                                 <w:rFonts w:hint="default"/>
                                 <w:color w:val="FFFFFF" w:themeColor="background1"/>
-                                <w:lang/>
                                 <w14:textFill>
                                   <w14:solidFill>
                                     <w14:schemeClr w14:val="bg1"/>
@@ -159,7 +144,6 @@
                                 <w:color w:val="FFFFFF" w:themeColor="background1"/>
                                 <w:sz w:val="36"/>
                                 <w:szCs w:val="36"/>
-                                <w:lang/>
                                 <w14:textFill>
                                   <w14:solidFill>
                                     <w14:schemeClr w14:val="bg1"/>
@@ -172,7 +156,6 @@
                               <w:rPr>
                                 <w:rFonts w:hint="default"/>
                                 <w:color w:val="FFFFFF" w:themeColor="background1"/>
-                                <w:lang/>
                                 <w14:textFill>
                                   <w14:solidFill>
                                     <w14:schemeClr w14:val="bg1"/>
@@ -187,7 +170,6 @@
                                 <w:color w:val="FFFFFF" w:themeColor="background1"/>
                                 <w:sz w:val="32"/>
                                 <w:szCs w:val="32"/>
-                                <w:lang/>
                                 <w14:textFill>
                                   <w14:solidFill>
                                     <w14:schemeClr w14:val="bg1"/>
@@ -210,7 +192,7 @@
           </mc:Choice>
           <mc:Fallback>
             <w:pict>
-              <v:shape id="_x0000_s1026" o:spid="_x0000_s1026" o:spt="202" type="#_x0000_t202" style="position:absolute;left:0pt;margin-left:-65.5pt;margin-top:-73.55pt;height:92.1pt;width:393.05pt;z-index:251663360;mso-width-relative:page;mso-height-relative:page;" filled="f" stroked="f" coordsize="21600,21600" o:gfxdata="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">
+              <v:shape id="_x0000_s1026" o:spid="_x0000_s1026" o:spt="202" type="#_x0000_t202" style="position:absolute;left:0pt;margin-left:-65.5pt;margin-top:-73.55pt;height:92.1pt;width:393.05pt;z-index:251663360;mso-width-relative:page;mso-height-relative:page;" filled="f" stroked="f" coordsize="21600,21600" o:gfxdata="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">
                 <v:fill on="f" focussize="0,0"/>
                 <v:stroke on="f" weight="0.5pt"/>
                 <v:imagedata o:title=""/>
@@ -222,7 +204,6 @@
                         <w:rPr>
                           <w:rFonts w:hint="default"/>
                           <w:color w:val="FFFFFF" w:themeColor="background1"/>
-                          <w:lang/>
                           <w14:textFill>
                             <w14:solidFill>
                               <w14:schemeClr w14:val="bg1"/>
@@ -238,7 +219,6 @@
                           <w:color w:val="FFFFFF" w:themeColor="background1"/>
                           <w:sz w:val="36"/>
                           <w:szCs w:val="36"/>
-                          <w:lang/>
                           <w14:textFill>
                             <w14:solidFill>
                               <w14:schemeClr w14:val="bg1"/>
@@ -251,7 +231,6 @@
                         <w:rPr>
                           <w:rFonts w:hint="default"/>
                           <w:color w:val="FFFFFF" w:themeColor="background1"/>
-                          <w:lang/>
                           <w14:textFill>
                             <w14:solidFill>
                               <w14:schemeClr w14:val="bg1"/>
@@ -266,7 +245,6 @@
                           <w:color w:val="FFFFFF" w:themeColor="background1"/>
                           <w:sz w:val="32"/>
                           <w:szCs w:val="32"/>
-                          <w:lang/>
                           <w14:textFill>
                             <w14:solidFill>
                               <w14:schemeClr w14:val="bg1"/>
@@ -281,7 +259,6 @@
                         <w:rPr>
                           <w:rFonts w:hint="default"/>
                           <w:color w:val="FFFFFF" w:themeColor="background1"/>
-                          <w:lang/>
                           <w14:textFill>
                             <w14:solidFill>
                               <w14:schemeClr w14:val="bg1"/>
@@ -295,7 +272,6 @@
                         <w:rPr>
                           <w:rFonts w:hint="default"/>
                           <w:color w:val="FFFFFF" w:themeColor="background1"/>
-                          <w:lang/>
                           <w14:textFill>
                             <w14:solidFill>
                               <w14:schemeClr w14:val="bg1"/>
@@ -311,7 +287,6 @@
                           <w:color w:val="FFFFFF" w:themeColor="background1"/>
                           <w:sz w:val="36"/>
                           <w:szCs w:val="36"/>
-                          <w:lang/>
                           <w14:textFill>
                             <w14:solidFill>
                               <w14:schemeClr w14:val="bg1"/>
@@ -324,7 +299,6 @@
                         <w:rPr>
                           <w:rFonts w:hint="default"/>
                           <w:color w:val="FFFFFF" w:themeColor="background1"/>
-                          <w:lang/>
                           <w14:textFill>
                             <w14:solidFill>
                               <w14:schemeClr w14:val="bg1"/>
@@ -339,7 +313,6 @@
                           <w:color w:val="FFFFFF" w:themeColor="background1"/>
                           <w:sz w:val="32"/>
                           <w:szCs w:val="32"/>
-                          <w:lang/>
                           <w14:textFill>
                             <w14:solidFill>
                               <w14:schemeClr w14:val="bg1"/>
@@ -392,15 +365,6 @@
                         <a:ln w="6350">
                           <a:noFill/>
                         </a:ln>
-                        <a:extLst>
-                          <a:ext uri="{909E8E84-426E-40DD-AFC4-6F175D3DCCD1}">
-                            <a14:hiddenFill xmlns:a14="http://schemas.microsoft.com/office/drawing/2010/main">
-                              <a:solidFill>
-                                <a:schemeClr val="lt1"/>
-                              </a:solidFill>
-                            </a14:hiddenFill>
-                          </a:ext>
-                        </a:extLst>
                       </wps:spPr>
                       <wps:style>
                         <a:lnRef idx="0">
@@ -427,7 +391,6 @@
                                 <w:bCs/>
                                 <w:sz w:val="40"/>
                                 <w:szCs w:val="40"/>
-                                <w:lang/>
                               </w:rPr>
                             </w:pPr>
                             <w:r>
@@ -438,7 +401,6 @@
                                 <w:color w:val="BFBFBF" w:themeColor="background1" w:themeShade="BF"/>
                                 <w:sz w:val="40"/>
                                 <w:szCs w:val="40"/>
-                                <w:lang/>
                               </w:rPr>
                               <w:t xml:space="preserve">Universidad Tecnológica de la Sierra </w:t>
                             </w:r>
@@ -449,7 +411,6 @@
                                 <w:bCs/>
                                 <w:sz w:val="40"/>
                                 <w:szCs w:val="40"/>
-                                <w:lang/>
                               </w:rPr>
                               <w:t>Hidalguense</w:t>
                             </w:r>
@@ -467,7 +428,7 @@
           </mc:Choice>
           <mc:Fallback>
             <w:pict>
-              <v:shape id="_x0000_s1026" o:spid="_x0000_s1026" o:spt="202" type="#_x0000_t202" style="position:absolute;left:0pt;margin-left:54.65pt;margin-top:-417.8pt;height:40.65pt;width:409.35pt;z-index:251662336;mso-width-relative:page;mso-height-relative:page;" filled="f" stroked="f" coordsize="21600,21600" o:gfxdata="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">
+              <v:shape id="_x0000_s1026" o:spid="_x0000_s1026" o:spt="202" type="#_x0000_t202" style="position:absolute;left:0pt;margin-left:54.65pt;margin-top:-417.8pt;height:40.65pt;width:409.35pt;z-index:251662336;mso-width-relative:page;mso-height-relative:page;" filled="f" stroked="f" coordsize="21600,21600" o:gfxdata="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">
                 <v:fill on="f" focussize="0,0"/>
                 <v:stroke on="f" weight="0.5pt"/>
                 <v:imagedata o:title=""/>
@@ -483,7 +444,6 @@
                           <w:bCs/>
                           <w:sz w:val="40"/>
                           <w:szCs w:val="40"/>
-                          <w:lang/>
                         </w:rPr>
                       </w:pPr>
                       <w:r>
@@ -494,7 +454,6 @@
                           <w:color w:val="BFBFBF" w:themeColor="background1" w:themeShade="BF"/>
                           <w:sz w:val="40"/>
                           <w:szCs w:val="40"/>
-                          <w:lang/>
                         </w:rPr>
                         <w:t xml:space="preserve">Universidad Tecnológica de la Sierra </w:t>
                       </w:r>
@@ -505,7 +464,6 @@
                           <w:bCs/>
                           <w:sz w:val="40"/>
                           <w:szCs w:val="40"/>
-                          <w:lang/>
                         </w:rPr>
                         <w:t>Hidalguense</w:t>
                       </w:r>
@@ -606,7 +564,6 @@
           <w:bCs/>
           <w:sz w:val="40"/>
           <w:szCs w:val="40"/>
-          <w:lang/>
         </w:rPr>
       </w:pPr>
       <w:r>
@@ -616,7 +573,6 @@
           <w:bCs/>
           <w:sz w:val="40"/>
           <w:szCs w:val="40"/>
-          <w:lang/>
         </w:rPr>
         <w:t>INTRODUCCIÓN</w:t>
       </w:r>
@@ -1531,22 +1487,7 @@
                 <w:sz w:val="28"/>
                 <w:szCs w:val="28"/>
               </w:rPr>
-              <w:t xml:space="preserve">Permite mostrar </w:t>
-            </w:r>
-            <w:r>
-              <w:rPr>
-                <w:sz w:val="28"/>
-                <w:szCs w:val="28"/>
-                <w:lang/>
-              </w:rPr>
-              <w:t>un</w:t>
-            </w:r>
-            <w:r>
-              <w:rPr>
-                <w:sz w:val="28"/>
-                <w:szCs w:val="28"/>
-              </w:rPr>
-              <w:t xml:space="preserve"> mensaje en la pantalla o consola.</w:t>
+              <w:t>Permite mostrar un mensaje en la pantalla o consola.</w:t>
             </w:r>
           </w:p>
         </w:tc>
@@ -1610,22 +1551,7 @@
                 <w:sz w:val="28"/>
                 <w:szCs w:val="28"/>
               </w:rPr>
-              <w:t xml:space="preserve">Permite </w:t>
-            </w:r>
-            <w:r>
-              <w:rPr>
-                <w:sz w:val="28"/>
-                <w:szCs w:val="28"/>
-                <w:lang/>
-              </w:rPr>
-              <w:t>introducir un</w:t>
-            </w:r>
-            <w:r>
-              <w:rPr>
-                <w:sz w:val="28"/>
-                <w:szCs w:val="28"/>
-              </w:rPr>
-              <w:t xml:space="preserve"> valor desde el teclado.</w:t>
+              <w:t>Permite introducir un valor desde el teclado.</w:t>
             </w:r>
           </w:p>
         </w:tc>
@@ -1659,314 +1585,6 @@
           <w:szCs w:val="28"/>
         </w:rPr>
         <w:t>Operadores:</w:t>
-      </w:r>
-    </w:p>
-    <w:tbl>
-      <w:tblPr>
-        <w:tblStyle w:val="4"/>
-        <w:tblW w:w="0" w:type="auto"/>
-        <w:tblInd w:w="137" w:type="dxa"/>
-        <w:tblBorders>
-          <w:top w:val="single" w:color="auto" w:sz="4" w:space="0"/>
-          <w:left w:val="single" w:color="auto" w:sz="4" w:space="0"/>
-          <w:bottom w:val="single" w:color="auto" w:sz="4" w:space="0"/>
-          <w:right w:val="single" w:color="auto" w:sz="4" w:space="0"/>
-          <w:insideH w:val="single" w:color="auto" w:sz="4" w:space="0"/>
-          <w:insideV w:val="single" w:color="auto" w:sz="4" w:space="0"/>
-        </w:tblBorders>
-        <w:tblLayout w:type="autofit"/>
-        <w:tblCellMar>
-          <w:top w:w="0" w:type="dxa"/>
-          <w:left w:w="108" w:type="dxa"/>
-          <w:bottom w:w="0" w:type="dxa"/>
-          <w:right w:w="108" w:type="dxa"/>
-        </w:tblCellMar>
-      </w:tblPr>
-      <w:tblGrid>
-        <w:gridCol w:w="2410"/>
-        <w:gridCol w:w="6803"/>
-      </w:tblGrid>
-      <w:tr>
-        <w:tblPrEx>
-          <w:tblBorders>
-            <w:top w:val="single" w:color="auto" w:sz="4" w:space="0"/>
-            <w:left w:val="single" w:color="auto" w:sz="4" w:space="0"/>
-            <w:bottom w:val="single" w:color="auto" w:sz="4" w:space="0"/>
-            <w:right w:val="single" w:color="auto" w:sz="4" w:space="0"/>
-            <w:insideH w:val="single" w:color="auto" w:sz="4" w:space="0"/>
-            <w:insideV w:val="single" w:color="auto" w:sz="4" w:space="0"/>
-          </w:tblBorders>
-        </w:tblPrEx>
-        <w:tc>
-          <w:tcPr>
-            <w:tcW w:w="2410" w:type="dxa"/>
-            <w:shd w:val="clear" w:color="auto" w:fill="BDD6EE" w:themeFill="accent5" w:themeFillTint="66"/>
-          </w:tcPr>
-          <w:p>
-            <w:pPr>
-              <w:pStyle w:val="5"/>
-              <w:spacing w:after="0" w:line="240" w:lineRule="auto"/>
-              <w:ind w:left="0"/>
-              <w:rPr>
-                <w:rFonts w:hint="default"/>
-                <w:color w:val="000000" w:themeColor="text1"/>
-                <w:sz w:val="28"/>
-                <w:szCs w:val="28"/>
-                <w:lang/>
-                <w14:textFill>
-                  <w14:solidFill>
-                    <w14:schemeClr w14:val="tx1"/>
-                  </w14:solidFill>
-                </w14:textFill>
-              </w:rPr>
-            </w:pPr>
-            <w:r>
-              <w:rPr>
-                <w:rFonts w:hint="default"/>
-                <w:color w:val="000000" w:themeColor="text1"/>
-                <w:sz w:val="28"/>
-                <w:szCs w:val="28"/>
-                <w:lang/>
-                <w14:textFill>
-                  <w14:solidFill>
-                    <w14:schemeClr w14:val="tx1"/>
-                  </w14:solidFill>
-                </w14:textFill>
-              </w:rPr>
-              <w:t>Operador</w:t>
-            </w:r>
-          </w:p>
-        </w:tc>
-        <w:tc>
-          <w:tcPr>
-            <w:tcW w:w="6803" w:type="dxa"/>
-            <w:shd w:val="clear" w:color="auto" w:fill="BDD6EE" w:themeFill="accent5" w:themeFillTint="66"/>
-          </w:tcPr>
-          <w:p>
-            <w:pPr>
-              <w:pStyle w:val="5"/>
-              <w:spacing w:after="0" w:line="240" w:lineRule="auto"/>
-              <w:ind w:left="0"/>
-              <w:rPr>
-                <w:color w:val="000000" w:themeColor="text1"/>
-                <w:sz w:val="28"/>
-                <w:szCs w:val="28"/>
-                <w14:textFill>
-                  <w14:solidFill>
-                    <w14:schemeClr w14:val="tx1"/>
-                  </w14:solidFill>
-                </w14:textFill>
-              </w:rPr>
-            </w:pPr>
-            <w:r>
-              <w:rPr>
-                <w:color w:val="000000" w:themeColor="text1"/>
-                <w:sz w:val="28"/>
-                <w:szCs w:val="28"/>
-                <w14:textFill>
-                  <w14:solidFill>
-                    <w14:schemeClr w14:val="tx1"/>
-                  </w14:solidFill>
-                </w14:textFill>
-              </w:rPr>
-              <w:t xml:space="preserve">Descripción </w:t>
-            </w:r>
-          </w:p>
-        </w:tc>
-      </w:tr>
-      <w:tr>
-        <w:tblPrEx>
-          <w:tblBorders>
-            <w:top w:val="single" w:color="auto" w:sz="4" w:space="0"/>
-            <w:left w:val="single" w:color="auto" w:sz="4" w:space="0"/>
-            <w:bottom w:val="single" w:color="auto" w:sz="4" w:space="0"/>
-            <w:right w:val="single" w:color="auto" w:sz="4" w:space="0"/>
-            <w:insideH w:val="single" w:color="auto" w:sz="4" w:space="0"/>
-            <w:insideV w:val="single" w:color="auto" w:sz="4" w:space="0"/>
-          </w:tblBorders>
-          <w:tblCellMar>
-            <w:top w:w="0" w:type="dxa"/>
-            <w:left w:w="108" w:type="dxa"/>
-            <w:bottom w:w="0" w:type="dxa"/>
-            <w:right w:w="108" w:type="dxa"/>
-          </w:tblCellMar>
-        </w:tblPrEx>
-        <w:tc>
-          <w:tcPr>
-            <w:tcW w:w="2410" w:type="dxa"/>
-          </w:tcPr>
-          <w:p>
-            <w:pPr>
-              <w:pStyle w:val="5"/>
-              <w:spacing w:after="0" w:line="240" w:lineRule="auto"/>
-              <w:ind w:left="0"/>
-              <w:rPr>
-                <w:rFonts w:hint="default"/>
-                <w:sz w:val="28"/>
-                <w:szCs w:val="28"/>
-                <w:lang/>
-              </w:rPr>
-            </w:pPr>
-            <w:r>
-              <w:rPr>
-                <w:rFonts w:hint="default"/>
-                <w:sz w:val="28"/>
-                <w:szCs w:val="28"/>
-                <w:lang/>
-              </w:rPr>
-              <w:t>**</w:t>
-            </w:r>
-          </w:p>
-        </w:tc>
-        <w:tc>
-          <w:tcPr>
-            <w:tcW w:w="6803" w:type="dxa"/>
-          </w:tcPr>
-          <w:p>
-            <w:pPr>
-              <w:pStyle w:val="5"/>
-              <w:spacing w:after="0" w:line="240" w:lineRule="auto"/>
-              <w:ind w:left="0"/>
-              <w:rPr>
-                <w:rFonts w:hint="default"/>
-                <w:sz w:val="28"/>
-                <w:szCs w:val="28"/>
-                <w:lang/>
-              </w:rPr>
-            </w:pPr>
-            <w:r>
-              <w:rPr>
-                <w:rFonts w:hint="default"/>
-                <w:sz w:val="28"/>
-                <w:szCs w:val="28"/>
-                <w:lang/>
-              </w:rPr>
-              <w:t xml:space="preserve">Eleva a la cantidad deseada. </w:t>
-            </w:r>
-          </w:p>
-        </w:tc>
-      </w:tr>
-      <w:tr>
-        <w:tblPrEx>
-          <w:tblBorders>
-            <w:top w:val="single" w:color="auto" w:sz="4" w:space="0"/>
-            <w:left w:val="single" w:color="auto" w:sz="4" w:space="0"/>
-            <w:bottom w:val="single" w:color="auto" w:sz="4" w:space="0"/>
-            <w:right w:val="single" w:color="auto" w:sz="4" w:space="0"/>
-            <w:insideH w:val="single" w:color="auto" w:sz="4" w:space="0"/>
-            <w:insideV w:val="single" w:color="auto" w:sz="4" w:space="0"/>
-          </w:tblBorders>
-          <w:tblCellMar>
-            <w:top w:w="0" w:type="dxa"/>
-            <w:left w:w="108" w:type="dxa"/>
-            <w:bottom w:w="0" w:type="dxa"/>
-            <w:right w:w="108" w:type="dxa"/>
-          </w:tblCellMar>
-        </w:tblPrEx>
-        <w:tc>
-          <w:tcPr>
-            <w:tcW w:w="2410" w:type="dxa"/>
-          </w:tcPr>
-          <w:p>
-            <w:pPr>
-              <w:pStyle w:val="5"/>
-              <w:spacing w:after="0" w:line="240" w:lineRule="auto"/>
-              <w:ind w:left="0"/>
-              <w:rPr>
-                <w:rFonts w:hint="default"/>
-                <w:sz w:val="28"/>
-                <w:szCs w:val="28"/>
-                <w:lang/>
-              </w:rPr>
-            </w:pPr>
-            <w:r>
-              <w:rPr>
-                <w:rFonts w:hint="default"/>
-                <w:sz w:val="28"/>
-                <w:szCs w:val="28"/>
-                <w:lang/>
-              </w:rPr>
-              <w:t>=</w:t>
-            </w:r>
-          </w:p>
-        </w:tc>
-        <w:tc>
-          <w:tcPr>
-            <w:tcW w:w="6803" w:type="dxa"/>
-          </w:tcPr>
-          <w:p>
-            <w:pPr>
-              <w:pStyle w:val="5"/>
-              <w:spacing w:after="0" w:line="240" w:lineRule="auto"/>
-              <w:ind w:left="0"/>
-              <w:rPr>
-                <w:rFonts w:hint="default"/>
-                <w:sz w:val="28"/>
-                <w:szCs w:val="28"/>
-                <w:lang/>
-              </w:rPr>
-            </w:pPr>
-            <w:r>
-              <w:rPr>
-                <w:rFonts w:hint="default"/>
-                <w:sz w:val="28"/>
-                <w:szCs w:val="28"/>
-                <w:lang/>
-              </w:rPr>
-              <w:t>Asginar un valor a la variable.</w:t>
-            </w:r>
-          </w:p>
-        </w:tc>
-      </w:tr>
-    </w:tbl>
-    <w:p>
-      <w:pPr>
-        <w:pStyle w:val="5"/>
-        <w:numPr>
-          <w:numId w:val="0"/>
-        </w:numPr>
-        <w:ind w:left="1080" w:leftChars="0"/>
-        <w:rPr>
-          <w:sz w:val="28"/>
-          <w:szCs w:val="28"/>
-        </w:rPr>
-      </w:pPr>
-    </w:p>
-    <w:p>
-      <w:pPr>
-        <w:pStyle w:val="5"/>
-        <w:numPr>
-          <w:ilvl w:val="1"/>
-          <w:numId w:val="2"/>
-        </w:numPr>
-        <w:rPr>
-          <w:sz w:val="32"/>
-          <w:szCs w:val="32"/>
-        </w:rPr>
-      </w:pPr>
-      <w:r>
-        <w:rPr>
-          <w:sz w:val="28"/>
-          <w:szCs w:val="28"/>
-        </w:rPr>
-        <w:t xml:space="preserve">Funciones </w:t>
-      </w:r>
-      <w:r>
-        <w:rPr>
-          <w:sz w:val="28"/>
-          <w:szCs w:val="28"/>
-          <w:lang/>
-        </w:rPr>
-        <w:t>empleadas</w:t>
-      </w:r>
-      <w:r>
-        <w:rPr>
-          <w:rFonts w:hint="default"/>
-          <w:sz w:val="28"/>
-          <w:szCs w:val="28"/>
-          <w:lang/>
-        </w:rPr>
-        <w:t>:</w:t>
       </w:r>
     </w:p>
     <w:tbl>
@@ -2026,7 +1644,6 @@
                 <w:color w:val="000000" w:themeColor="text1"/>
                 <w:sz w:val="28"/>
                 <w:szCs w:val="28"/>
-                <w:lang/>
                 <w14:textFill>
                   <w14:solidFill>
                     <w14:schemeClr w14:val="tx1"/>
@@ -2040,7 +1657,6 @@
                 <w:color w:val="000000" w:themeColor="text1"/>
                 <w:sz w:val="28"/>
                 <w:szCs w:val="28"/>
-                <w:lang/>
                 <w14:textFill>
                   <w14:solidFill>
                     <w14:schemeClr w14:val="tx1"/>
@@ -2118,7 +1734,6 @@
                 <w:rFonts w:hint="default"/>
                 <w:sz w:val="28"/>
                 <w:szCs w:val="28"/>
-                <w:lang/>
               </w:rPr>
             </w:pPr>
             <w:r>
@@ -2126,7 +1741,302 @@
                 <w:rFonts w:hint="default"/>
                 <w:sz w:val="28"/>
                 <w:szCs w:val="28"/>
-                <w:lang/>
+              </w:rPr>
+              <w:t>**</w:t>
+            </w:r>
+          </w:p>
+        </w:tc>
+        <w:tc>
+          <w:tcPr>
+            <w:tcW w:w="6803" w:type="dxa"/>
+          </w:tcPr>
+          <w:p>
+            <w:pPr>
+              <w:pStyle w:val="5"/>
+              <w:spacing w:after="0" w:line="240" w:lineRule="auto"/>
+              <w:ind w:left="0"/>
+              <w:rPr>
+                <w:rFonts w:hint="default"/>
+                <w:sz w:val="28"/>
+                <w:szCs w:val="28"/>
+              </w:rPr>
+            </w:pPr>
+            <w:r>
+              <w:rPr>
+                <w:rFonts w:hint="default"/>
+                <w:sz w:val="28"/>
+                <w:szCs w:val="28"/>
+              </w:rPr>
+              <w:t xml:space="preserve">Eleva a la cantidad deseada. </w:t>
+            </w:r>
+          </w:p>
+        </w:tc>
+      </w:tr>
+      <w:tr>
+        <w:tblPrEx>
+          <w:tblBorders>
+            <w:top w:val="single" w:color="auto" w:sz="4" w:space="0"/>
+            <w:left w:val="single" w:color="auto" w:sz="4" w:space="0"/>
+            <w:bottom w:val="single" w:color="auto" w:sz="4" w:space="0"/>
+            <w:right w:val="single" w:color="auto" w:sz="4" w:space="0"/>
+            <w:insideH w:val="single" w:color="auto" w:sz="4" w:space="0"/>
+            <w:insideV w:val="single" w:color="auto" w:sz="4" w:space="0"/>
+          </w:tblBorders>
+          <w:tblCellMar>
+            <w:top w:w="0" w:type="dxa"/>
+            <w:left w:w="108" w:type="dxa"/>
+            <w:bottom w:w="0" w:type="dxa"/>
+            <w:right w:w="108" w:type="dxa"/>
+          </w:tblCellMar>
+        </w:tblPrEx>
+        <w:tc>
+          <w:tcPr>
+            <w:tcW w:w="2410" w:type="dxa"/>
+          </w:tcPr>
+          <w:p>
+            <w:pPr>
+              <w:pStyle w:val="5"/>
+              <w:spacing w:after="0" w:line="240" w:lineRule="auto"/>
+              <w:ind w:left="0"/>
+              <w:rPr>
+                <w:rFonts w:hint="default"/>
+                <w:sz w:val="28"/>
+                <w:szCs w:val="28"/>
+              </w:rPr>
+            </w:pPr>
+            <w:r>
+              <w:rPr>
+                <w:rFonts w:hint="default"/>
+                <w:sz w:val="28"/>
+                <w:szCs w:val="28"/>
+              </w:rPr>
+              <w:t>=</w:t>
+            </w:r>
+          </w:p>
+        </w:tc>
+        <w:tc>
+          <w:tcPr>
+            <w:tcW w:w="6803" w:type="dxa"/>
+          </w:tcPr>
+          <w:p>
+            <w:pPr>
+              <w:pStyle w:val="5"/>
+              <w:spacing w:after="0" w:line="240" w:lineRule="auto"/>
+              <w:ind w:left="0"/>
+              <w:rPr>
+                <w:rFonts w:hint="default"/>
+                <w:sz w:val="28"/>
+                <w:szCs w:val="28"/>
+              </w:rPr>
+            </w:pPr>
+            <w:r>
+              <w:rPr>
+                <w:rFonts w:hint="default"/>
+                <w:sz w:val="28"/>
+                <w:szCs w:val="28"/>
+              </w:rPr>
+              <w:t>Asginar un valor a la variable.</w:t>
+            </w:r>
+          </w:p>
+        </w:tc>
+      </w:tr>
+    </w:tbl>
+    <w:p>
+      <w:pPr>
+        <w:pStyle w:val="5"/>
+        <w:numPr>
+          <w:ilvl w:val="0"/>
+          <w:numId w:val="0"/>
+        </w:numPr>
+        <w:ind w:left="1080" w:leftChars="0"/>
+        <w:rPr>
+          <w:sz w:val="28"/>
+          <w:szCs w:val="28"/>
+        </w:rPr>
+      </w:pPr>
+    </w:p>
+    <w:p>
+      <w:pPr>
+        <w:pStyle w:val="5"/>
+        <w:numPr>
+          <w:ilvl w:val="1"/>
+          <w:numId w:val="2"/>
+        </w:numPr>
+        <w:rPr>
+          <w:sz w:val="32"/>
+          <w:szCs w:val="32"/>
+        </w:rPr>
+      </w:pPr>
+      <w:r>
+        <w:rPr>
+          <w:sz w:val="28"/>
+          <w:szCs w:val="28"/>
+        </w:rPr>
+        <w:t>Funciones empleadas</w:t>
+      </w:r>
+      <w:r>
+        <w:rPr>
+          <w:rFonts w:hint="default"/>
+          <w:sz w:val="28"/>
+          <w:szCs w:val="28"/>
+        </w:rPr>
+        <w:t>:</w:t>
+      </w:r>
+    </w:p>
+    <w:tbl>
+      <w:tblPr>
+        <w:tblStyle w:val="4"/>
+        <w:tblW w:w="0" w:type="auto"/>
+        <w:tblInd w:w="137" w:type="dxa"/>
+        <w:tblBorders>
+          <w:top w:val="single" w:color="auto" w:sz="4" w:space="0"/>
+          <w:left w:val="single" w:color="auto" w:sz="4" w:space="0"/>
+          <w:bottom w:val="single" w:color="auto" w:sz="4" w:space="0"/>
+          <w:right w:val="single" w:color="auto" w:sz="4" w:space="0"/>
+          <w:insideH w:val="single" w:color="auto" w:sz="4" w:space="0"/>
+          <w:insideV w:val="single" w:color="auto" w:sz="4" w:space="0"/>
+        </w:tblBorders>
+        <w:tblLayout w:type="autofit"/>
+        <w:tblCellMar>
+          <w:top w:w="0" w:type="dxa"/>
+          <w:left w:w="108" w:type="dxa"/>
+          <w:bottom w:w="0" w:type="dxa"/>
+          <w:right w:w="108" w:type="dxa"/>
+        </w:tblCellMar>
+      </w:tblPr>
+      <w:tblGrid>
+        <w:gridCol w:w="2410"/>
+        <w:gridCol w:w="6803"/>
+      </w:tblGrid>
+      <w:tr>
+        <w:tblPrEx>
+          <w:tblBorders>
+            <w:top w:val="single" w:color="auto" w:sz="4" w:space="0"/>
+            <w:left w:val="single" w:color="auto" w:sz="4" w:space="0"/>
+            <w:bottom w:val="single" w:color="auto" w:sz="4" w:space="0"/>
+            <w:right w:val="single" w:color="auto" w:sz="4" w:space="0"/>
+            <w:insideH w:val="single" w:color="auto" w:sz="4" w:space="0"/>
+            <w:insideV w:val="single" w:color="auto" w:sz="4" w:space="0"/>
+          </w:tblBorders>
+          <w:tblCellMar>
+            <w:top w:w="0" w:type="dxa"/>
+            <w:left w:w="108" w:type="dxa"/>
+            <w:bottom w:w="0" w:type="dxa"/>
+            <w:right w:w="108" w:type="dxa"/>
+          </w:tblCellMar>
+        </w:tblPrEx>
+        <w:tc>
+          <w:tcPr>
+            <w:tcW w:w="2410" w:type="dxa"/>
+            <w:shd w:val="clear" w:color="auto" w:fill="BDD6EE" w:themeFill="accent5" w:themeFillTint="66"/>
+          </w:tcPr>
+          <w:p>
+            <w:pPr>
+              <w:pStyle w:val="5"/>
+              <w:spacing w:after="0" w:line="240" w:lineRule="auto"/>
+              <w:ind w:left="0"/>
+              <w:rPr>
+                <w:rFonts w:hint="default"/>
+                <w:color w:val="000000" w:themeColor="text1"/>
+                <w:sz w:val="28"/>
+                <w:szCs w:val="28"/>
+                <w14:textFill>
+                  <w14:solidFill>
+                    <w14:schemeClr w14:val="tx1"/>
+                  </w14:solidFill>
+                </w14:textFill>
+              </w:rPr>
+            </w:pPr>
+            <w:r>
+              <w:rPr>
+                <w:rFonts w:hint="default"/>
+                <w:color w:val="000000" w:themeColor="text1"/>
+                <w:sz w:val="28"/>
+                <w:szCs w:val="28"/>
+                <w14:textFill>
+                  <w14:solidFill>
+                    <w14:schemeClr w14:val="tx1"/>
+                  </w14:solidFill>
+                </w14:textFill>
+              </w:rPr>
+              <w:t>Operador</w:t>
+            </w:r>
+          </w:p>
+        </w:tc>
+        <w:tc>
+          <w:tcPr>
+            <w:tcW w:w="6803" w:type="dxa"/>
+            <w:shd w:val="clear" w:color="auto" w:fill="BDD6EE" w:themeFill="accent5" w:themeFillTint="66"/>
+          </w:tcPr>
+          <w:p>
+            <w:pPr>
+              <w:pStyle w:val="5"/>
+              <w:spacing w:after="0" w:line="240" w:lineRule="auto"/>
+              <w:ind w:left="0"/>
+              <w:rPr>
+                <w:color w:val="000000" w:themeColor="text1"/>
+                <w:sz w:val="28"/>
+                <w:szCs w:val="28"/>
+                <w14:textFill>
+                  <w14:solidFill>
+                    <w14:schemeClr w14:val="tx1"/>
+                  </w14:solidFill>
+                </w14:textFill>
+              </w:rPr>
+            </w:pPr>
+            <w:r>
+              <w:rPr>
+                <w:color w:val="000000" w:themeColor="text1"/>
+                <w:sz w:val="28"/>
+                <w:szCs w:val="28"/>
+                <w14:textFill>
+                  <w14:solidFill>
+                    <w14:schemeClr w14:val="tx1"/>
+                  </w14:solidFill>
+                </w14:textFill>
+              </w:rPr>
+              <w:t xml:space="preserve">Descripción </w:t>
+            </w:r>
+          </w:p>
+        </w:tc>
+      </w:tr>
+      <w:tr>
+        <w:tblPrEx>
+          <w:tblBorders>
+            <w:top w:val="single" w:color="auto" w:sz="4" w:space="0"/>
+            <w:left w:val="single" w:color="auto" w:sz="4" w:space="0"/>
+            <w:bottom w:val="single" w:color="auto" w:sz="4" w:space="0"/>
+            <w:right w:val="single" w:color="auto" w:sz="4" w:space="0"/>
+            <w:insideH w:val="single" w:color="auto" w:sz="4" w:space="0"/>
+            <w:insideV w:val="single" w:color="auto" w:sz="4" w:space="0"/>
+          </w:tblBorders>
+          <w:tblCellMar>
+            <w:top w:w="0" w:type="dxa"/>
+            <w:left w:w="108" w:type="dxa"/>
+            <w:bottom w:w="0" w:type="dxa"/>
+            <w:right w:w="108" w:type="dxa"/>
+          </w:tblCellMar>
+        </w:tblPrEx>
+        <w:tc>
+          <w:tcPr>
+            <w:tcW w:w="2410" w:type="dxa"/>
+          </w:tcPr>
+          <w:p>
+            <w:pPr>
+              <w:pStyle w:val="5"/>
+              <w:spacing w:after="0" w:line="240" w:lineRule="auto"/>
+              <w:ind w:left="0"/>
+              <w:rPr>
+                <w:rFonts w:hint="default"/>
+                <w:sz w:val="28"/>
+                <w:szCs w:val="28"/>
+              </w:rPr>
+            </w:pPr>
+            <w:r>
+              <w:rPr>
+                <w:rFonts w:hint="default"/>
+                <w:sz w:val="28"/>
+                <w:szCs w:val="28"/>
               </w:rPr>
               <w:t>Math.pow</w:t>
             </w:r>
@@ -2145,7 +2055,6 @@
                 <w:rFonts w:hint="default"/>
                 <w:sz w:val="28"/>
                 <w:szCs w:val="28"/>
-                <w:lang/>
               </w:rPr>
             </w:pPr>
             <w:r>
@@ -2153,7 +2062,6 @@
                 <w:rFonts w:hint="default"/>
                 <w:sz w:val="28"/>
                 <w:szCs w:val="28"/>
-                <w:lang/>
               </w:rPr>
               <w:t>Permite elevar un número a una potencia.</w:t>
             </w:r>
@@ -2175,7 +2083,6 @@
           <w:bCs/>
           <w:sz w:val="36"/>
           <w:szCs w:val="36"/>
-          <w:lang/>
         </w:rPr>
       </w:pPr>
       <w:r>
@@ -2185,7 +2092,6 @@
           <w:bCs/>
           <w:sz w:val="36"/>
           <w:szCs w:val="36"/>
-          <w:lang/>
         </w:rPr>
         <w:t>Área de un rectangulo:</w:t>
       </w:r>
@@ -2194,6 +2100,7 @@
       <w:pPr>
         <w:pStyle w:val="5"/>
         <w:numPr>
+          <w:ilvl w:val="0"/>
           <w:numId w:val="0"/>
         </w:numPr>
         <w:ind w:left="360" w:leftChars="0"/>
@@ -2201,7 +2108,6 @@
           <w:rFonts w:hint="default" w:ascii="Arial" w:hAnsi="Arial" w:cs="Arial"/>
           <w:sz w:val="28"/>
           <w:szCs w:val="28"/>
-          <w:lang/>
         </w:rPr>
       </w:pPr>
       <w:r>
@@ -2209,7 +2115,6 @@
           <w:rFonts w:hint="default" w:ascii="Arial" w:hAnsi="Arial" w:cs="Arial"/>
           <w:sz w:val="28"/>
           <w:szCs w:val="28"/>
-          <w:lang/>
         </w:rPr>
         <w:t>Calcular el área de un rectángulo conociendo la base y la altura.</w:t>
       </w:r>
@@ -2250,7 +2155,6 @@
           <w:rFonts w:hint="default" w:ascii="Arial" w:hAnsi="Arial" w:cs="Arial"/>
           <w:sz w:val="28"/>
           <w:szCs w:val="28"/>
-          <w:lang/>
         </w:rPr>
         <w:drawing>
           <wp:inline distT="0" distB="0" distL="114300" distR="114300">
@@ -3356,8 +3260,17 @@
                 <w:rFonts w:hint="default" w:ascii="Arial" w:hAnsi="Arial" w:cs="Arial"/>
                 <w:sz w:val="28"/>
                 <w:szCs w:val="28"/>
-              </w:rPr>
-              <w:t>Asginar un valor a la variable.</w:t>
+                <w:lang/>
+              </w:rPr>
+              <w:t>Asignar</w:t>
+            </w:r>
+            <w:r>
+              <w:rPr>
+                <w:rFonts w:hint="default" w:ascii="Arial" w:hAnsi="Arial" w:cs="Arial"/>
+                <w:sz w:val="28"/>
+                <w:szCs w:val="28"/>
+              </w:rPr>
+              <w:t xml:space="preserve"> un valor a la variable.</w:t>
             </w:r>
           </w:p>
         </w:tc>
@@ -3397,16 +3310,7 @@
           <w:sz w:val="28"/>
           <w:szCs w:val="28"/>
         </w:rPr>
-        <w:t xml:space="preserve">Funciones </w:t>
-      </w:r>
-      <w:r>
-        <w:rPr>
-          <w:rFonts w:hint="default" w:ascii="Arial" w:hAnsi="Arial" w:cs="Arial"/>
-          <w:sz w:val="28"/>
-          <w:szCs w:val="28"/>
-          <w:lang/>
-        </w:rPr>
-        <w:t>empleadas</w:t>
+        <w:t>Funciones empleadas</w:t>
       </w:r>
     </w:p>
     <w:tbl>
@@ -3601,6 +3505,7 @@
       <w:pPr>
         <w:pStyle w:val="5"/>
         <w:numPr>
+          <w:ilvl w:val="0"/>
           <w:numId w:val="0"/>
         </w:numPr>
         <w:ind w:leftChars="0"/>
@@ -3608,7 +3513,6 @@
           <w:rFonts w:hint="default"/>
           <w:sz w:val="32"/>
           <w:szCs w:val="32"/>
-          <w:lang/>
         </w:rPr>
       </w:pPr>
     </w:p>
@@ -3636,28 +3540,7 @@
           <w:sz w:val="36"/>
           <w:szCs w:val="36"/>
         </w:rPr>
-        <w:t xml:space="preserve">Área de un </w:t>
-      </w:r>
-      <w:r>
-        <w:rPr>
-          <w:rFonts w:hint="default"/>
-          <w:b/>
-          <w:bCs/>
-          <w:sz w:val="36"/>
-          <w:szCs w:val="36"/>
-          <w:lang/>
-        </w:rPr>
-        <w:t>triangulo</w:t>
-      </w:r>
-      <w:r>
-        <w:rPr>
-          <w:rFonts w:hint="default"/>
-          <w:b/>
-          <w:bCs/>
-          <w:sz w:val="36"/>
-          <w:szCs w:val="36"/>
-        </w:rPr>
-        <w:t>:</w:t>
+        <w:t>Área de un triangulo:</w:t>
       </w:r>
     </w:p>
     <w:p>
@@ -3712,7 +3595,6 @@
           <w:rFonts w:hint="default" w:ascii="Arial" w:hAnsi="Arial" w:cs="Arial"/>
           <w:sz w:val="28"/>
           <w:szCs w:val="28"/>
-          <w:lang/>
         </w:rPr>
       </w:pPr>
       <w:r>
@@ -3720,7 +3602,6 @@
           <w:rFonts w:hint="default" w:ascii="Arial" w:hAnsi="Arial" w:cs="Arial"/>
           <w:sz w:val="28"/>
           <w:szCs w:val="28"/>
-          <w:lang/>
         </w:rPr>
         <w:drawing>
           <wp:inline distT="0" distB="0" distL="114300" distR="114300">
@@ -3819,6 +3700,12 @@
             <w:insideH w:val="single" w:color="auto" w:sz="4" w:space="0"/>
             <w:insideV w:val="single" w:color="auto" w:sz="4" w:space="0"/>
           </w:tblBorders>
+          <w:tblCellMar>
+            <w:top w:w="0" w:type="dxa"/>
+            <w:left w:w="108" w:type="dxa"/>
+            <w:bottom w:w="0" w:type="dxa"/>
+            <w:right w:w="108" w:type="dxa"/>
+          </w:tblCellMar>
         </w:tblPrEx>
         <w:tc>
           <w:tcPr>
@@ -4899,12 +4786,6 @@
             <w:insideH w:val="single" w:color="auto" w:sz="4" w:space="0"/>
             <w:insideV w:val="single" w:color="auto" w:sz="4" w:space="0"/>
           </w:tblBorders>
-          <w:tblCellMar>
-            <w:top w:w="0" w:type="dxa"/>
-            <w:left w:w="108" w:type="dxa"/>
-            <w:bottom w:w="0" w:type="dxa"/>
-            <w:right w:w="108" w:type="dxa"/>
-          </w:tblCellMar>
         </w:tblPrEx>
         <w:tc>
           <w:tcPr>
@@ -5090,28 +4971,7 @@
           <w:sz w:val="36"/>
           <w:szCs w:val="36"/>
         </w:rPr>
-        <w:t xml:space="preserve">Área de un </w:t>
-      </w:r>
-      <w:r>
-        <w:rPr>
-          <w:rFonts w:hint="default"/>
-          <w:b/>
-          <w:bCs/>
-          <w:sz w:val="36"/>
-          <w:szCs w:val="36"/>
-          <w:lang/>
-        </w:rPr>
-        <w:t>circulo</w:t>
-      </w:r>
-      <w:r>
-        <w:rPr>
-          <w:rFonts w:hint="default"/>
-          <w:b/>
-          <w:bCs/>
-          <w:sz w:val="36"/>
-          <w:szCs w:val="36"/>
-        </w:rPr>
-        <w:t>:</w:t>
+        <w:t>Área de un circulo:</w:t>
       </w:r>
     </w:p>
     <w:p>
@@ -5166,7 +5026,6 @@
           <w:rFonts w:hint="default" w:ascii="Arial" w:hAnsi="Arial" w:cs="Arial"/>
           <w:sz w:val="28"/>
           <w:szCs w:val="28"/>
-          <w:lang/>
         </w:rPr>
       </w:pPr>
       <w:r>
@@ -5174,7 +5033,6 @@
           <w:rFonts w:hint="default" w:ascii="Arial" w:hAnsi="Arial" w:cs="Arial"/>
           <w:sz w:val="28"/>
           <w:szCs w:val="28"/>
-          <w:lang/>
         </w:rPr>
         <w:drawing>
           <wp:inline distT="0" distB="0" distL="114300" distR="114300">
@@ -5774,12 +5632,6 @@
             <w:insideH w:val="single" w:color="auto" w:sz="4" w:space="0"/>
             <w:insideV w:val="single" w:color="auto" w:sz="4" w:space="0"/>
           </w:tblBorders>
-          <w:tblCellMar>
-            <w:top w:w="0" w:type="dxa"/>
-            <w:left w:w="108" w:type="dxa"/>
-            <w:bottom w:w="0" w:type="dxa"/>
-            <w:right w:w="108" w:type="dxa"/>
-          </w:tblCellMar>
         </w:tblPrEx>
         <w:tc>
           <w:tcPr>
@@ -6558,28 +6410,7 @@
           <w:sz w:val="36"/>
           <w:szCs w:val="36"/>
         </w:rPr>
-        <w:t xml:space="preserve">Área de un </w:t>
-      </w:r>
-      <w:r>
-        <w:rPr>
-          <w:rFonts w:hint="default"/>
-          <w:b/>
-          <w:bCs/>
-          <w:sz w:val="36"/>
-          <w:szCs w:val="36"/>
-          <w:lang/>
-        </w:rPr>
-        <w:t>pentagono</w:t>
-      </w:r>
-      <w:r>
-        <w:rPr>
-          <w:rFonts w:hint="default"/>
-          <w:b/>
-          <w:bCs/>
-          <w:sz w:val="36"/>
-          <w:szCs w:val="36"/>
-        </w:rPr>
-        <w:t>:</w:t>
+        <w:t>Área de un pentagono:</w:t>
       </w:r>
     </w:p>
     <w:p>
@@ -6634,7 +6465,6 @@
           <w:rFonts w:hint="default" w:ascii="Arial" w:hAnsi="Arial" w:cs="Arial"/>
           <w:sz w:val="28"/>
           <w:szCs w:val="28"/>
-          <w:lang/>
         </w:rPr>
       </w:pPr>
       <w:r>
@@ -6642,7 +6472,6 @@
           <w:rFonts w:hint="default" w:ascii="Arial" w:hAnsi="Arial" w:cs="Arial"/>
           <w:sz w:val="28"/>
           <w:szCs w:val="28"/>
-          <w:lang/>
         </w:rPr>
         <w:drawing>
           <wp:inline distT="0" distB="0" distL="114300" distR="114300">
@@ -7531,6 +7360,12 @@
             <w:insideH w:val="single" w:color="auto" w:sz="4" w:space="0"/>
             <w:insideV w:val="single" w:color="auto" w:sz="4" w:space="0"/>
           </w:tblBorders>
+          <w:tblCellMar>
+            <w:top w:w="0" w:type="dxa"/>
+            <w:left w:w="108" w:type="dxa"/>
+            <w:bottom w:w="0" w:type="dxa"/>
+            <w:right w:w="108" w:type="dxa"/>
+          </w:tblCellMar>
         </w:tblPrEx>
         <w:tc>
           <w:tcPr>
@@ -7687,6 +7522,12 @@
             <w:insideH w:val="single" w:color="auto" w:sz="4" w:space="0"/>
             <w:insideV w:val="single" w:color="auto" w:sz="4" w:space="0"/>
           </w:tblBorders>
+          <w:tblCellMar>
+            <w:top w:w="0" w:type="dxa"/>
+            <w:left w:w="108" w:type="dxa"/>
+            <w:bottom w:w="0" w:type="dxa"/>
+            <w:right w:w="108" w:type="dxa"/>
+          </w:tblCellMar>
         </w:tblPrEx>
         <w:trPr>
           <w:trHeight w:val="90" w:hRule="atLeast"/>
@@ -8667,6 +8508,12 @@
             <w:insideH w:val="single" w:color="auto" w:sz="4" w:space="0"/>
             <w:insideV w:val="single" w:color="auto" w:sz="4" w:space="0"/>
           </w:tblBorders>
+          <w:tblCellMar>
+            <w:top w:w="0" w:type="dxa"/>
+            <w:left w:w="108" w:type="dxa"/>
+            <w:bottom w:w="0" w:type="dxa"/>
+            <w:right w:w="108" w:type="dxa"/>
+          </w:tblCellMar>
         </w:tblPrEx>
         <w:tc>
           <w:tcPr>
@@ -9412,9 +9259,1641 @@
           <w:docGrid w:linePitch="360" w:charSpace="0"/>
         </w:sectPr>
       </w:pPr>
-      <w:bookmarkStart w:id="0" w:name="_GoBack"/>
-      <w:bookmarkEnd w:id="0"/>
-    </w:p>
+    </w:p>
+    <w:p>
+      <w:pPr>
+        <w:pStyle w:val="5"/>
+        <w:numPr>
+          <w:ilvl w:val="0"/>
+          <w:numId w:val="1"/>
+        </w:numPr>
+        <w:ind w:left="720" w:leftChars="0" w:hanging="360" w:firstLineChars="0"/>
+        <w:rPr>
+          <w:rFonts w:hint="default"/>
+          <w:b/>
+          <w:bCs/>
+          <w:sz w:val="36"/>
+          <w:szCs w:val="36"/>
+        </w:rPr>
+      </w:pPr>
+      <w:r>
+        <w:rPr>
+          <w:rFonts w:hint="default"/>
+          <w:b/>
+          <w:bCs/>
+          <w:sz w:val="36"/>
+          <w:szCs w:val="36"/>
+          <w:lang/>
+        </w:rPr>
+        <w:t>Hipotenusa</w:t>
+      </w:r>
+      <w:r>
+        <w:rPr>
+          <w:rFonts w:hint="default"/>
+          <w:b/>
+          <w:bCs/>
+          <w:sz w:val="36"/>
+          <w:szCs w:val="36"/>
+        </w:rPr>
+        <w:t>:</w:t>
+      </w:r>
+    </w:p>
+    <w:p>
+      <w:pPr>
+        <w:keepNext w:val="0"/>
+        <w:keepLines w:val="0"/>
+        <w:widowControl/>
+        <w:suppressLineNumbers w:val="0"/>
+        <w:ind w:firstLine="708" w:firstLineChars="0"/>
+        <w:jc w:val="left"/>
+        <w:rPr>
+          <w:sz w:val="28"/>
+          <w:szCs w:val="28"/>
+        </w:rPr>
+      </w:pPr>
+      <w:r>
+        <w:rPr>
+          <w:rFonts w:hint="default" w:ascii="Arial" w:hAnsi="Arial" w:eastAsia="SimSun" w:cs="Arial"/>
+          <w:color w:val="000000"/>
+          <w:kern w:val="0"/>
+          <w:sz w:val="28"/>
+          <w:szCs w:val="28"/>
+          <w:lang w:eastAsia="zh-CN" w:bidi="ar"/>
+        </w:rPr>
+        <w:t>S</w:t>
+      </w:r>
+      <w:r>
+        <w:rPr>
+          <w:rFonts w:ascii="Arial" w:hAnsi="Arial" w:eastAsia="SimSun" w:cs="Arial"/>
+          <w:color w:val="000000"/>
+          <w:kern w:val="0"/>
+          <w:sz w:val="28"/>
+          <w:szCs w:val="28"/>
+          <w:lang w:val="en-US" w:eastAsia="zh-CN" w:bidi="ar"/>
+        </w:rPr>
+        <w:t>olicite la longitud de cada</w:t>
+      </w:r>
+      <w:r>
+        <w:rPr>
+          <w:rFonts w:hint="default" w:ascii="Arial" w:hAnsi="Arial" w:eastAsia="SimSun" w:cs="Arial"/>
+          <w:color w:val="000000"/>
+          <w:kern w:val="0"/>
+          <w:sz w:val="28"/>
+          <w:szCs w:val="28"/>
+          <w:lang w:eastAsia="zh-CN" w:bidi="ar"/>
+        </w:rPr>
+        <w:t xml:space="preserve"> </w:t>
+      </w:r>
+      <w:r>
+        <w:rPr>
+          <w:rFonts w:hint="default" w:ascii="Arial" w:hAnsi="Arial" w:eastAsia="SimSun" w:cs="Arial"/>
+          <w:color w:val="000000"/>
+          <w:kern w:val="0"/>
+          <w:sz w:val="28"/>
+          <w:szCs w:val="28"/>
+          <w:lang w:val="en-US" w:eastAsia="zh-CN" w:bidi="ar"/>
+        </w:rPr>
+        <w:t xml:space="preserve">cateto de un triangulo rectángulo, calcule </w:t>
+      </w:r>
+      <w:r>
+        <w:rPr>
+          <w:rFonts w:hint="default" w:ascii="Arial" w:hAnsi="Arial" w:eastAsia="SimSun" w:cs="Arial"/>
+          <w:color w:val="000000"/>
+          <w:kern w:val="0"/>
+          <w:sz w:val="28"/>
+          <w:szCs w:val="28"/>
+          <w:lang w:eastAsia="zh-CN" w:bidi="ar"/>
+        </w:rPr>
+        <w:tab/>
+      </w:r>
+      <w:r>
+        <w:rPr>
+          <w:rFonts w:hint="default" w:ascii="Arial" w:hAnsi="Arial" w:eastAsia="SimSun" w:cs="Arial"/>
+          <w:color w:val="000000"/>
+          <w:kern w:val="0"/>
+          <w:sz w:val="28"/>
+          <w:szCs w:val="28"/>
+          <w:lang w:val="en-US" w:eastAsia="zh-CN" w:bidi="ar"/>
+        </w:rPr>
+        <w:t>y</w:t>
+      </w:r>
+      <w:r>
+        <w:rPr>
+          <w:rFonts w:hint="default" w:ascii="Arial" w:hAnsi="Arial" w:eastAsia="SimSun" w:cs="Arial"/>
+          <w:color w:val="000000"/>
+          <w:kern w:val="0"/>
+          <w:sz w:val="28"/>
+          <w:szCs w:val="28"/>
+          <w:lang w:eastAsia="zh-CN" w:bidi="ar"/>
+        </w:rPr>
+        <w:t xml:space="preserve"> </w:t>
+      </w:r>
+      <w:r>
+        <w:rPr>
+          <w:rFonts w:hint="default" w:ascii="Arial" w:hAnsi="Arial" w:eastAsia="SimSun" w:cs="Arial"/>
+          <w:color w:val="000000"/>
+          <w:kern w:val="0"/>
+          <w:sz w:val="28"/>
+          <w:szCs w:val="28"/>
+          <w:lang w:val="en-US" w:eastAsia="zh-CN" w:bidi="ar"/>
+        </w:rPr>
+        <w:t>muestre la longitud de su hipotenusa.</w:t>
+      </w:r>
+    </w:p>
+    <w:p>
+      <w:pPr>
+        <w:pStyle w:val="5"/>
+        <w:numPr>
+          <w:numId w:val="0"/>
+        </w:numPr>
+        <w:ind w:left="360" w:leftChars="0"/>
+        <w:rPr>
+          <w:rFonts w:hint="default" w:ascii="Arial" w:hAnsi="Arial" w:cs="Arial"/>
+          <w:sz w:val="28"/>
+          <w:szCs w:val="28"/>
+        </w:rPr>
+      </w:pPr>
+    </w:p>
+    <w:p>
+      <w:pPr>
+        <w:pStyle w:val="5"/>
+        <w:numPr>
+          <w:ilvl w:val="0"/>
+          <w:numId w:val="2"/>
+        </w:numPr>
+        <w:rPr>
+          <w:rFonts w:hint="default" w:ascii="Arial" w:hAnsi="Arial" w:cs="Arial"/>
+          <w:sz w:val="28"/>
+          <w:szCs w:val="28"/>
+        </w:rPr>
+      </w:pPr>
+      <w:r>
+        <w:rPr>
+          <w:rFonts w:hint="default" w:ascii="Arial" w:hAnsi="Arial" w:cs="Arial"/>
+          <w:sz w:val="28"/>
+          <w:szCs w:val="28"/>
+        </w:rPr>
+        <w:t>Código:</w:t>
+      </w:r>
+    </w:p>
+    <w:p>
+      <w:pPr>
+        <w:pStyle w:val="5"/>
+        <w:rPr>
+          <w:rFonts w:hint="default" w:ascii="Arial" w:hAnsi="Arial" w:cs="Arial"/>
+          <w:sz w:val="28"/>
+          <w:szCs w:val="28"/>
+          <w:lang/>
+        </w:rPr>
+      </w:pPr>
+      <w:r>
+        <w:rPr>
+          <w:rFonts w:hint="default" w:ascii="Arial" w:hAnsi="Arial" w:cs="Arial"/>
+          <w:sz w:val="28"/>
+          <w:szCs w:val="28"/>
+          <w:lang/>
+        </w:rPr>
+        <w:drawing>
+          <wp:inline distT="0" distB="0" distL="114300" distR="114300">
+            <wp:extent cx="2432050" cy="1431925"/>
+            <wp:effectExtent l="0" t="0" r="6350" b="15875"/>
+            <wp:docPr id="14" name="Imagen 14" descr="hipotenusa"/>
+            <wp:cNvGraphicFramePr>
+              <a:graphicFrameLocks xmlns:a="http://schemas.openxmlformats.org/drawingml/2006/main" noChangeAspect="1"/>
+            </wp:cNvGraphicFramePr>
+            <a:graphic xmlns:a="http://schemas.openxmlformats.org/drawingml/2006/main">
+              <a:graphicData uri="http://schemas.openxmlformats.org/drawingml/2006/picture">
+                <pic:pic xmlns:pic="http://schemas.openxmlformats.org/drawingml/2006/picture">
+                  <pic:nvPicPr>
+                    <pic:cNvPr id="14" name="Imagen 14" descr="hipotenusa"/>
+                    <pic:cNvPicPr>
+                      <a:picLocks noChangeAspect="1"/>
+                    </pic:cNvPicPr>
+                  </pic:nvPicPr>
+                  <pic:blipFill>
+                    <a:blip r:embed="rId17"/>
+                    <a:stretch>
+                      <a:fillRect/>
+                    </a:stretch>
+                  </pic:blipFill>
+                  <pic:spPr>
+                    <a:xfrm>
+                      <a:off x="0" y="0"/>
+                      <a:ext cx="2432050" cy="1431925"/>
+                    </a:xfrm>
+                    <a:prstGeom prst="rect">
+                      <a:avLst/>
+                    </a:prstGeom>
+                  </pic:spPr>
+                </pic:pic>
+              </a:graphicData>
+            </a:graphic>
+          </wp:inline>
+        </w:drawing>
+      </w:r>
+    </w:p>
+    <w:p>
+      <w:pPr>
+        <w:pStyle w:val="5"/>
+        <w:numPr>
+          <w:ilvl w:val="0"/>
+          <w:numId w:val="2"/>
+        </w:numPr>
+        <w:rPr>
+          <w:rFonts w:hint="default" w:ascii="Arial" w:hAnsi="Arial" w:cs="Arial"/>
+          <w:sz w:val="28"/>
+          <w:szCs w:val="28"/>
+        </w:rPr>
+      </w:pPr>
+      <w:r>
+        <w:rPr>
+          <w:rFonts w:hint="default" w:ascii="Arial" w:hAnsi="Arial" w:cs="Arial"/>
+          <w:sz w:val="28"/>
+          <w:szCs w:val="28"/>
+        </w:rPr>
+        <w:t>Pruebas:</w:t>
+      </w:r>
+    </w:p>
+    <w:tbl>
+      <w:tblPr>
+        <w:tblStyle w:val="4"/>
+        <w:tblW w:w="0" w:type="auto"/>
+        <w:tblInd w:w="720" w:type="dxa"/>
+        <w:tblBorders>
+          <w:top w:val="single" w:color="auto" w:sz="4" w:space="0"/>
+          <w:left w:val="single" w:color="auto" w:sz="4" w:space="0"/>
+          <w:bottom w:val="single" w:color="auto" w:sz="4" w:space="0"/>
+          <w:right w:val="single" w:color="auto" w:sz="4" w:space="0"/>
+          <w:insideH w:val="single" w:color="auto" w:sz="4" w:space="0"/>
+          <w:insideV w:val="single" w:color="auto" w:sz="4" w:space="0"/>
+        </w:tblBorders>
+        <w:tblLayout w:type="autofit"/>
+        <w:tblCellMar>
+          <w:top w:w="0" w:type="dxa"/>
+          <w:left w:w="108" w:type="dxa"/>
+          <w:bottom w:w="0" w:type="dxa"/>
+          <w:right w:w="108" w:type="dxa"/>
+        </w:tblCellMar>
+      </w:tblPr>
+      <w:tblGrid>
+        <w:gridCol w:w="2219"/>
+        <w:gridCol w:w="2212"/>
+        <w:gridCol w:w="2212"/>
+        <w:gridCol w:w="2210"/>
+      </w:tblGrid>
+      <w:tr>
+        <w:tblPrEx>
+          <w:tblBorders>
+            <w:top w:val="single" w:color="auto" w:sz="4" w:space="0"/>
+            <w:left w:val="single" w:color="auto" w:sz="4" w:space="0"/>
+            <w:bottom w:val="single" w:color="auto" w:sz="4" w:space="0"/>
+            <w:right w:val="single" w:color="auto" w:sz="4" w:space="0"/>
+            <w:insideH w:val="single" w:color="auto" w:sz="4" w:space="0"/>
+            <w:insideV w:val="single" w:color="auto" w:sz="4" w:space="0"/>
+          </w:tblBorders>
+          <w:tblCellMar>
+            <w:top w:w="0" w:type="dxa"/>
+            <w:left w:w="108" w:type="dxa"/>
+            <w:bottom w:w="0" w:type="dxa"/>
+            <w:right w:w="108" w:type="dxa"/>
+          </w:tblCellMar>
+        </w:tblPrEx>
+        <w:tc>
+          <w:tcPr>
+            <w:tcW w:w="2219" w:type="dxa"/>
+          </w:tcPr>
+          <w:p>
+            <w:pPr>
+              <w:spacing w:after="0" w:line="240" w:lineRule="auto"/>
+              <w:rPr>
+                <w:rFonts w:hint="default" w:ascii="Arial" w:hAnsi="Arial" w:cs="Arial"/>
+                <w:sz w:val="28"/>
+                <w:szCs w:val="28"/>
+                <w:lang/>
+              </w:rPr>
+            </w:pPr>
+            <w:r>
+              <w:rPr>
+                <w:rFonts w:hint="default" w:ascii="Arial" w:hAnsi="Arial" w:cs="Arial"/>
+                <w:sz w:val="28"/>
+                <w:szCs w:val="28"/>
+                <w:lang/>
+              </w:rPr>
+              <w:t>catetoA</w:t>
+            </w:r>
+          </w:p>
+        </w:tc>
+        <w:tc>
+          <w:tcPr>
+            <w:tcW w:w="2212" w:type="dxa"/>
+          </w:tcPr>
+          <w:p>
+            <w:pPr>
+              <w:spacing w:after="0" w:line="240" w:lineRule="auto"/>
+              <w:rPr>
+                <w:rFonts w:hint="default" w:ascii="Arial" w:hAnsi="Arial" w:cs="Arial"/>
+                <w:sz w:val="28"/>
+                <w:szCs w:val="28"/>
+                <w:lang/>
+              </w:rPr>
+            </w:pPr>
+            <w:r>
+              <w:rPr>
+                <w:rFonts w:hint="default" w:ascii="Arial" w:hAnsi="Arial" w:cs="Arial"/>
+                <w:sz w:val="28"/>
+                <w:szCs w:val="28"/>
+                <w:lang/>
+              </w:rPr>
+              <w:t>catetoB</w:t>
+            </w:r>
+          </w:p>
+        </w:tc>
+        <w:tc>
+          <w:tcPr>
+            <w:tcW w:w="2212" w:type="dxa"/>
+          </w:tcPr>
+          <w:p>
+            <w:pPr>
+              <w:spacing w:after="0" w:line="240" w:lineRule="auto"/>
+              <w:rPr>
+                <w:rFonts w:hint="default" w:ascii="Arial" w:hAnsi="Arial" w:cs="Arial"/>
+                <w:sz w:val="28"/>
+                <w:szCs w:val="28"/>
+              </w:rPr>
+            </w:pPr>
+            <w:bookmarkStart w:id="0" w:name="_GoBack"/>
+            <w:bookmarkEnd w:id="0"/>
+            <w:r>
+              <w:rPr>
+                <w:rFonts w:hint="default" w:ascii="Arial" w:hAnsi="Arial" w:cs="Arial"/>
+                <w:sz w:val="28"/>
+                <w:szCs w:val="28"/>
+              </w:rPr>
+              <w:t xml:space="preserve"> </w:t>
+            </w:r>
+          </w:p>
+        </w:tc>
+        <w:tc>
+          <w:tcPr>
+            <w:tcW w:w="2210" w:type="dxa"/>
+          </w:tcPr>
+          <w:p>
+            <w:pPr>
+              <w:spacing w:after="0" w:line="240" w:lineRule="auto"/>
+              <w:rPr>
+                <w:rFonts w:hint="default" w:ascii="Arial" w:hAnsi="Arial" w:cs="Arial"/>
+                <w:sz w:val="28"/>
+                <w:szCs w:val="28"/>
+              </w:rPr>
+            </w:pPr>
+            <w:r>
+              <w:rPr>
+                <w:rFonts w:hint="default" w:ascii="Arial" w:hAnsi="Arial" w:cs="Arial"/>
+                <w:sz w:val="28"/>
+                <w:szCs w:val="28"/>
+              </w:rPr>
+              <w:t>Salida</w:t>
+            </w:r>
+          </w:p>
+        </w:tc>
+      </w:tr>
+      <w:tr>
+        <w:tblPrEx>
+          <w:tblBorders>
+            <w:top w:val="single" w:color="auto" w:sz="4" w:space="0"/>
+            <w:left w:val="single" w:color="auto" w:sz="4" w:space="0"/>
+            <w:bottom w:val="single" w:color="auto" w:sz="4" w:space="0"/>
+            <w:right w:val="single" w:color="auto" w:sz="4" w:space="0"/>
+            <w:insideH w:val="single" w:color="auto" w:sz="4" w:space="0"/>
+            <w:insideV w:val="single" w:color="auto" w:sz="4" w:space="0"/>
+          </w:tblBorders>
+          <w:tblCellMar>
+            <w:top w:w="0" w:type="dxa"/>
+            <w:left w:w="108" w:type="dxa"/>
+            <w:bottom w:w="0" w:type="dxa"/>
+            <w:right w:w="108" w:type="dxa"/>
+          </w:tblCellMar>
+        </w:tblPrEx>
+        <w:tc>
+          <w:tcPr>
+            <w:tcW w:w="2219" w:type="dxa"/>
+          </w:tcPr>
+          <w:p>
+            <w:pPr>
+              <w:spacing w:after="0" w:line="240" w:lineRule="auto"/>
+              <w:rPr>
+                <w:rFonts w:hint="default" w:ascii="Arial" w:hAnsi="Arial" w:cs="Arial"/>
+                <w:sz w:val="28"/>
+                <w:szCs w:val="28"/>
+              </w:rPr>
+            </w:pPr>
+            <w:r>
+              <w:rPr>
+                <w:rFonts w:hint="default" w:ascii="Arial" w:hAnsi="Arial" w:cs="Arial"/>
+                <w:sz w:val="28"/>
+                <w:szCs w:val="28"/>
+              </w:rPr>
+              <w:t>12</w:t>
+            </w:r>
+          </w:p>
+        </w:tc>
+        <w:tc>
+          <w:tcPr>
+            <w:tcW w:w="2212" w:type="dxa"/>
+          </w:tcPr>
+          <w:p>
+            <w:pPr>
+              <w:spacing w:after="0" w:line="240" w:lineRule="auto"/>
+              <w:rPr>
+                <w:rFonts w:hint="default" w:ascii="Arial" w:hAnsi="Arial" w:cs="Arial"/>
+                <w:sz w:val="28"/>
+                <w:szCs w:val="28"/>
+                <w:lang/>
+              </w:rPr>
+            </w:pPr>
+            <w:r>
+              <w:rPr>
+                <w:rFonts w:hint="default" w:ascii="Arial" w:hAnsi="Arial" w:cs="Arial"/>
+                <w:sz w:val="28"/>
+                <w:szCs w:val="28"/>
+                <w:lang/>
+              </w:rPr>
+              <w:t>12</w:t>
+            </w:r>
+          </w:p>
+        </w:tc>
+        <w:tc>
+          <w:tcPr>
+            <w:tcW w:w="2212" w:type="dxa"/>
+          </w:tcPr>
+          <w:p>
+            <w:pPr>
+              <w:spacing w:after="0" w:line="240" w:lineRule="auto"/>
+              <w:rPr>
+                <w:rFonts w:hint="default" w:ascii="Arial" w:hAnsi="Arial" w:cs="Arial"/>
+                <w:sz w:val="28"/>
+                <w:szCs w:val="28"/>
+              </w:rPr>
+            </w:pPr>
+            <w:r>
+              <w:rPr>
+                <w:rFonts w:hint="default" w:ascii="Arial" w:hAnsi="Arial" w:cs="Arial"/>
+                <w:sz w:val="28"/>
+                <w:szCs w:val="28"/>
+              </w:rPr>
+              <w:t xml:space="preserve">área = 12^2 </w:t>
+            </w:r>
+          </w:p>
+        </w:tc>
+        <w:tc>
+          <w:tcPr>
+            <w:tcW w:w="2210" w:type="dxa"/>
+          </w:tcPr>
+          <w:p>
+            <w:pPr>
+              <w:spacing w:after="0" w:line="240" w:lineRule="auto"/>
+              <w:rPr>
+                <w:rFonts w:hint="default" w:ascii="Arial" w:hAnsi="Arial" w:cs="Arial"/>
+                <w:sz w:val="28"/>
+                <w:szCs w:val="28"/>
+              </w:rPr>
+            </w:pPr>
+            <w:r>
+              <w:rPr>
+                <w:rFonts w:hint="default" w:ascii="Arial" w:hAnsi="Arial" w:cs="Arial"/>
+                <w:sz w:val="28"/>
+                <w:szCs w:val="28"/>
+              </w:rPr>
+              <w:t>144</w:t>
+            </w:r>
+          </w:p>
+        </w:tc>
+      </w:tr>
+      <w:tr>
+        <w:tblPrEx>
+          <w:tblBorders>
+            <w:top w:val="single" w:color="auto" w:sz="4" w:space="0"/>
+            <w:left w:val="single" w:color="auto" w:sz="4" w:space="0"/>
+            <w:bottom w:val="single" w:color="auto" w:sz="4" w:space="0"/>
+            <w:right w:val="single" w:color="auto" w:sz="4" w:space="0"/>
+            <w:insideH w:val="single" w:color="auto" w:sz="4" w:space="0"/>
+            <w:insideV w:val="single" w:color="auto" w:sz="4" w:space="0"/>
+          </w:tblBorders>
+          <w:tblCellMar>
+            <w:top w:w="0" w:type="dxa"/>
+            <w:left w:w="108" w:type="dxa"/>
+            <w:bottom w:w="0" w:type="dxa"/>
+            <w:right w:w="108" w:type="dxa"/>
+          </w:tblCellMar>
+        </w:tblPrEx>
+        <w:tc>
+          <w:tcPr>
+            <w:tcW w:w="2219" w:type="dxa"/>
+          </w:tcPr>
+          <w:p>
+            <w:pPr>
+              <w:spacing w:after="0" w:line="240" w:lineRule="auto"/>
+              <w:rPr>
+                <w:rFonts w:hint="default" w:ascii="Arial" w:hAnsi="Arial" w:cs="Arial"/>
+                <w:sz w:val="28"/>
+                <w:szCs w:val="28"/>
+              </w:rPr>
+            </w:pPr>
+            <w:r>
+              <w:rPr>
+                <w:rFonts w:hint="default" w:ascii="Arial" w:hAnsi="Arial" w:cs="Arial"/>
+                <w:sz w:val="28"/>
+                <w:szCs w:val="28"/>
+              </w:rPr>
+              <w:t>5</w:t>
+            </w:r>
+          </w:p>
+        </w:tc>
+        <w:tc>
+          <w:tcPr>
+            <w:tcW w:w="2212" w:type="dxa"/>
+          </w:tcPr>
+          <w:p>
+            <w:pPr>
+              <w:spacing w:after="0" w:line="240" w:lineRule="auto"/>
+              <w:rPr>
+                <w:rFonts w:hint="default" w:ascii="Arial" w:hAnsi="Arial" w:cs="Arial"/>
+                <w:sz w:val="28"/>
+                <w:szCs w:val="28"/>
+                <w:lang/>
+              </w:rPr>
+            </w:pPr>
+            <w:r>
+              <w:rPr>
+                <w:rFonts w:hint="default" w:ascii="Arial" w:hAnsi="Arial" w:cs="Arial"/>
+                <w:sz w:val="28"/>
+                <w:szCs w:val="28"/>
+                <w:lang/>
+              </w:rPr>
+              <w:t>5</w:t>
+            </w:r>
+          </w:p>
+        </w:tc>
+        <w:tc>
+          <w:tcPr>
+            <w:tcW w:w="2212" w:type="dxa"/>
+          </w:tcPr>
+          <w:p>
+            <w:pPr>
+              <w:spacing w:after="0" w:line="240" w:lineRule="auto"/>
+              <w:rPr>
+                <w:rFonts w:hint="default" w:ascii="Arial" w:hAnsi="Arial" w:cs="Arial"/>
+                <w:sz w:val="28"/>
+                <w:szCs w:val="28"/>
+              </w:rPr>
+            </w:pPr>
+            <w:r>
+              <w:rPr>
+                <w:rFonts w:hint="default" w:ascii="Arial" w:hAnsi="Arial" w:cs="Arial"/>
+                <w:sz w:val="28"/>
+                <w:szCs w:val="28"/>
+              </w:rPr>
+              <w:t>área = 5^2</w:t>
+            </w:r>
+          </w:p>
+        </w:tc>
+        <w:tc>
+          <w:tcPr>
+            <w:tcW w:w="2210" w:type="dxa"/>
+          </w:tcPr>
+          <w:p>
+            <w:pPr>
+              <w:spacing w:after="0" w:line="240" w:lineRule="auto"/>
+              <w:rPr>
+                <w:rFonts w:hint="default" w:ascii="Arial" w:hAnsi="Arial" w:cs="Arial"/>
+                <w:sz w:val="28"/>
+                <w:szCs w:val="28"/>
+              </w:rPr>
+            </w:pPr>
+            <w:r>
+              <w:rPr>
+                <w:rFonts w:hint="default" w:ascii="Arial" w:hAnsi="Arial" w:cs="Arial"/>
+                <w:sz w:val="28"/>
+                <w:szCs w:val="28"/>
+              </w:rPr>
+              <w:t>25</w:t>
+            </w:r>
+          </w:p>
+        </w:tc>
+      </w:tr>
+      <w:tr>
+        <w:tblPrEx>
+          <w:tblBorders>
+            <w:top w:val="single" w:color="auto" w:sz="4" w:space="0"/>
+            <w:left w:val="single" w:color="auto" w:sz="4" w:space="0"/>
+            <w:bottom w:val="single" w:color="auto" w:sz="4" w:space="0"/>
+            <w:right w:val="single" w:color="auto" w:sz="4" w:space="0"/>
+            <w:insideH w:val="single" w:color="auto" w:sz="4" w:space="0"/>
+            <w:insideV w:val="single" w:color="auto" w:sz="4" w:space="0"/>
+          </w:tblBorders>
+          <w:tblCellMar>
+            <w:top w:w="0" w:type="dxa"/>
+            <w:left w:w="108" w:type="dxa"/>
+            <w:bottom w:w="0" w:type="dxa"/>
+            <w:right w:w="108" w:type="dxa"/>
+          </w:tblCellMar>
+        </w:tblPrEx>
+        <w:tc>
+          <w:tcPr>
+            <w:tcW w:w="2219" w:type="dxa"/>
+          </w:tcPr>
+          <w:p>
+            <w:pPr>
+              <w:spacing w:after="0" w:line="240" w:lineRule="auto"/>
+              <w:rPr>
+                <w:rFonts w:hint="default" w:ascii="Arial" w:hAnsi="Arial" w:cs="Arial"/>
+                <w:sz w:val="28"/>
+                <w:szCs w:val="28"/>
+              </w:rPr>
+            </w:pPr>
+            <w:r>
+              <w:rPr>
+                <w:rFonts w:hint="default" w:ascii="Arial" w:hAnsi="Arial" w:cs="Arial"/>
+                <w:sz w:val="28"/>
+                <w:szCs w:val="28"/>
+              </w:rPr>
+              <w:t>8</w:t>
+            </w:r>
+          </w:p>
+        </w:tc>
+        <w:tc>
+          <w:tcPr>
+            <w:tcW w:w="2212" w:type="dxa"/>
+          </w:tcPr>
+          <w:p>
+            <w:pPr>
+              <w:spacing w:after="0" w:line="240" w:lineRule="auto"/>
+              <w:rPr>
+                <w:rFonts w:hint="default" w:ascii="Arial" w:hAnsi="Arial" w:cs="Arial"/>
+                <w:sz w:val="28"/>
+                <w:szCs w:val="28"/>
+                <w:lang/>
+              </w:rPr>
+            </w:pPr>
+            <w:r>
+              <w:rPr>
+                <w:rFonts w:hint="default" w:ascii="Arial" w:hAnsi="Arial" w:cs="Arial"/>
+                <w:sz w:val="28"/>
+                <w:szCs w:val="28"/>
+                <w:lang/>
+              </w:rPr>
+              <w:t>8</w:t>
+            </w:r>
+          </w:p>
+        </w:tc>
+        <w:tc>
+          <w:tcPr>
+            <w:tcW w:w="2212" w:type="dxa"/>
+          </w:tcPr>
+          <w:p>
+            <w:pPr>
+              <w:spacing w:after="0" w:line="240" w:lineRule="auto"/>
+              <w:rPr>
+                <w:rFonts w:hint="default" w:ascii="Arial" w:hAnsi="Arial" w:cs="Arial"/>
+                <w:sz w:val="28"/>
+                <w:szCs w:val="28"/>
+              </w:rPr>
+            </w:pPr>
+            <w:r>
+              <w:rPr>
+                <w:rFonts w:hint="default" w:ascii="Arial" w:hAnsi="Arial" w:cs="Arial"/>
+                <w:sz w:val="28"/>
+                <w:szCs w:val="28"/>
+              </w:rPr>
+              <w:t>Área = 8^2</w:t>
+            </w:r>
+          </w:p>
+        </w:tc>
+        <w:tc>
+          <w:tcPr>
+            <w:tcW w:w="2210" w:type="dxa"/>
+          </w:tcPr>
+          <w:p>
+            <w:pPr>
+              <w:spacing w:after="0" w:line="240" w:lineRule="auto"/>
+              <w:rPr>
+                <w:rFonts w:hint="default" w:ascii="Arial" w:hAnsi="Arial" w:cs="Arial"/>
+                <w:sz w:val="28"/>
+                <w:szCs w:val="28"/>
+              </w:rPr>
+            </w:pPr>
+            <w:r>
+              <w:rPr>
+                <w:rFonts w:hint="default" w:ascii="Arial" w:hAnsi="Arial" w:cs="Arial"/>
+                <w:sz w:val="28"/>
+                <w:szCs w:val="28"/>
+              </w:rPr>
+              <w:t>64</w:t>
+            </w:r>
+          </w:p>
+        </w:tc>
+      </w:tr>
+    </w:tbl>
+    <w:p>
+      <w:pPr>
+        <w:pStyle w:val="5"/>
+        <w:rPr>
+          <w:rFonts w:hint="default" w:ascii="Arial" w:hAnsi="Arial" w:cs="Arial"/>
+          <w:sz w:val="28"/>
+          <w:szCs w:val="28"/>
+        </w:rPr>
+      </w:pPr>
+    </w:p>
+    <w:p>
+      <w:pPr>
+        <w:pStyle w:val="5"/>
+        <w:numPr>
+          <w:ilvl w:val="0"/>
+          <w:numId w:val="2"/>
+        </w:numPr>
+        <w:rPr>
+          <w:rFonts w:hint="default" w:ascii="Arial" w:hAnsi="Arial" w:cs="Arial"/>
+          <w:sz w:val="28"/>
+          <w:szCs w:val="28"/>
+        </w:rPr>
+      </w:pPr>
+      <w:r>
+        <w:rPr>
+          <w:rFonts w:hint="default" w:ascii="Arial" w:hAnsi="Arial" w:cs="Arial"/>
+          <w:sz w:val="28"/>
+          <w:szCs w:val="28"/>
+        </w:rPr>
+        <w:t>Resultado del programa:</w:t>
+      </w:r>
+      <w:r>
+        <w:rPr>
+          <w:rFonts w:hint="default" w:ascii="Arial" w:hAnsi="Arial" w:cs="Arial"/>
+          <w:sz w:val="28"/>
+          <w:szCs w:val="28"/>
+        </w:rPr>
+        <w:br w:type="textWrapping"/>
+      </w:r>
+      <w:r>
+        <w:drawing>
+          <wp:inline distT="0" distB="0" distL="114300" distR="114300">
+            <wp:extent cx="3552825" cy="781050"/>
+            <wp:effectExtent l="0" t="0" r="9525" b="0"/>
+            <wp:docPr id="7" name="Imagen 5"/>
+            <wp:cNvGraphicFramePr>
+              <a:graphicFrameLocks xmlns:a="http://schemas.openxmlformats.org/drawingml/2006/main" noChangeAspect="1"/>
+            </wp:cNvGraphicFramePr>
+            <a:graphic xmlns:a="http://schemas.openxmlformats.org/drawingml/2006/main">
+              <a:graphicData uri="http://schemas.openxmlformats.org/drawingml/2006/picture">
+                <pic:pic xmlns:pic="http://schemas.openxmlformats.org/drawingml/2006/picture">
+                  <pic:nvPicPr>
+                    <pic:cNvPr id="7" name="Imagen 5"/>
+                    <pic:cNvPicPr>
+                      <a:picLocks noChangeAspect="1"/>
+                    </pic:cNvPicPr>
+                  </pic:nvPicPr>
+                  <pic:blipFill>
+                    <a:blip r:embed="rId16"/>
+                    <a:stretch>
+                      <a:fillRect/>
+                    </a:stretch>
+                  </pic:blipFill>
+                  <pic:spPr>
+                    <a:xfrm>
+                      <a:off x="0" y="0"/>
+                      <a:ext cx="3552825" cy="781050"/>
+                    </a:xfrm>
+                    <a:prstGeom prst="rect">
+                      <a:avLst/>
+                    </a:prstGeom>
+                    <a:noFill/>
+                    <a:ln>
+                      <a:noFill/>
+                    </a:ln>
+                  </pic:spPr>
+                </pic:pic>
+              </a:graphicData>
+            </a:graphic>
+          </wp:inline>
+        </w:drawing>
+      </w:r>
+    </w:p>
+    <w:p>
+      <w:pPr>
+        <w:pStyle w:val="5"/>
+        <w:numPr>
+          <w:ilvl w:val="0"/>
+          <w:numId w:val="2"/>
+        </w:numPr>
+        <w:rPr>
+          <w:rFonts w:hint="default" w:ascii="Arial" w:hAnsi="Arial" w:cs="Arial"/>
+          <w:sz w:val="28"/>
+          <w:szCs w:val="28"/>
+        </w:rPr>
+      </w:pPr>
+      <w:r>
+        <w:rPr>
+          <w:rFonts w:hint="default" w:ascii="Arial" w:hAnsi="Arial" w:cs="Arial"/>
+          <w:sz w:val="28"/>
+          <w:szCs w:val="28"/>
+        </w:rPr>
+        <w:t>Descripción:</w:t>
+      </w:r>
+    </w:p>
+    <w:p>
+      <w:pPr>
+        <w:pStyle w:val="5"/>
+        <w:numPr>
+          <w:ilvl w:val="1"/>
+          <w:numId w:val="2"/>
+        </w:numPr>
+        <w:rPr>
+          <w:rFonts w:hint="default" w:ascii="Arial" w:hAnsi="Arial" w:cs="Arial"/>
+          <w:sz w:val="28"/>
+          <w:szCs w:val="28"/>
+        </w:rPr>
+      </w:pPr>
+      <w:r>
+        <w:rPr>
+          <w:rFonts w:hint="default" w:ascii="Arial" w:hAnsi="Arial" w:cs="Arial"/>
+          <w:sz w:val="28"/>
+          <w:szCs w:val="28"/>
+        </w:rPr>
+        <w:t>Comandos empleados:</w:t>
+      </w:r>
+    </w:p>
+    <w:tbl>
+      <w:tblPr>
+        <w:tblStyle w:val="4"/>
+        <w:tblW w:w="9840" w:type="dxa"/>
+        <w:tblInd w:w="137" w:type="dxa"/>
+        <w:tblBorders>
+          <w:top w:val="single" w:color="auto" w:sz="4" w:space="0"/>
+          <w:left w:val="single" w:color="auto" w:sz="4" w:space="0"/>
+          <w:bottom w:val="single" w:color="auto" w:sz="4" w:space="0"/>
+          <w:right w:val="single" w:color="auto" w:sz="4" w:space="0"/>
+          <w:insideH w:val="single" w:color="auto" w:sz="4" w:space="0"/>
+          <w:insideV w:val="single" w:color="auto" w:sz="4" w:space="0"/>
+        </w:tblBorders>
+        <w:tblLayout w:type="autofit"/>
+        <w:tblCellMar>
+          <w:top w:w="0" w:type="dxa"/>
+          <w:left w:w="108" w:type="dxa"/>
+          <w:bottom w:w="0" w:type="dxa"/>
+          <w:right w:w="108" w:type="dxa"/>
+        </w:tblCellMar>
+      </w:tblPr>
+      <w:tblGrid>
+        <w:gridCol w:w="2410"/>
+        <w:gridCol w:w="7430"/>
+      </w:tblGrid>
+      <w:tr>
+        <w:tblPrEx>
+          <w:tblBorders>
+            <w:top w:val="single" w:color="auto" w:sz="4" w:space="0"/>
+            <w:left w:val="single" w:color="auto" w:sz="4" w:space="0"/>
+            <w:bottom w:val="single" w:color="auto" w:sz="4" w:space="0"/>
+            <w:right w:val="single" w:color="auto" w:sz="4" w:space="0"/>
+            <w:insideH w:val="single" w:color="auto" w:sz="4" w:space="0"/>
+            <w:insideV w:val="single" w:color="auto" w:sz="4" w:space="0"/>
+          </w:tblBorders>
+          <w:tblCellMar>
+            <w:top w:w="0" w:type="dxa"/>
+            <w:left w:w="108" w:type="dxa"/>
+            <w:bottom w:w="0" w:type="dxa"/>
+            <w:right w:w="108" w:type="dxa"/>
+          </w:tblCellMar>
+        </w:tblPrEx>
+        <w:tc>
+          <w:tcPr>
+            <w:tcW w:w="2410" w:type="dxa"/>
+            <w:shd w:val="clear" w:color="auto" w:fill="BDD6EE" w:themeFill="accent5" w:themeFillTint="66"/>
+          </w:tcPr>
+          <w:p>
+            <w:pPr>
+              <w:pStyle w:val="5"/>
+              <w:spacing w:after="0" w:line="240" w:lineRule="auto"/>
+              <w:ind w:left="0"/>
+              <w:rPr>
+                <w:rFonts w:hint="default" w:ascii="Arial" w:hAnsi="Arial" w:cs="Arial"/>
+                <w:color w:val="000000" w:themeColor="text1"/>
+                <w:sz w:val="28"/>
+                <w:szCs w:val="28"/>
+                <w14:textFill>
+                  <w14:solidFill>
+                    <w14:schemeClr w14:val="tx1"/>
+                  </w14:solidFill>
+                </w14:textFill>
+              </w:rPr>
+            </w:pPr>
+            <w:r>
+              <w:rPr>
+                <w:rFonts w:hint="default" w:ascii="Arial" w:hAnsi="Arial" w:cs="Arial"/>
+                <w:color w:val="000000" w:themeColor="text1"/>
+                <w:sz w:val="28"/>
+                <w:szCs w:val="28"/>
+                <w14:textFill>
+                  <w14:solidFill>
+                    <w14:schemeClr w14:val="tx1"/>
+                  </w14:solidFill>
+                </w14:textFill>
+              </w:rPr>
+              <w:t>Comando</w:t>
+            </w:r>
+          </w:p>
+        </w:tc>
+        <w:tc>
+          <w:tcPr>
+            <w:tcW w:w="7430" w:type="dxa"/>
+            <w:shd w:val="clear" w:color="auto" w:fill="BDD6EE" w:themeFill="accent5" w:themeFillTint="66"/>
+          </w:tcPr>
+          <w:p>
+            <w:pPr>
+              <w:pStyle w:val="5"/>
+              <w:spacing w:after="0" w:line="240" w:lineRule="auto"/>
+              <w:ind w:left="0"/>
+              <w:rPr>
+                <w:rFonts w:hint="default" w:ascii="Arial" w:hAnsi="Arial" w:cs="Arial"/>
+                <w:color w:val="000000" w:themeColor="text1"/>
+                <w:sz w:val="28"/>
+                <w:szCs w:val="28"/>
+                <w14:textFill>
+                  <w14:solidFill>
+                    <w14:schemeClr w14:val="tx1"/>
+                  </w14:solidFill>
+                </w14:textFill>
+              </w:rPr>
+            </w:pPr>
+            <w:r>
+              <w:rPr>
+                <w:rFonts w:hint="default" w:ascii="Arial" w:hAnsi="Arial" w:cs="Arial"/>
+                <w:color w:val="000000" w:themeColor="text1"/>
+                <w:sz w:val="28"/>
+                <w:szCs w:val="28"/>
+                <w14:textFill>
+                  <w14:solidFill>
+                    <w14:schemeClr w14:val="tx1"/>
+                  </w14:solidFill>
+                </w14:textFill>
+              </w:rPr>
+              <w:t xml:space="preserve">Descripción </w:t>
+            </w:r>
+          </w:p>
+        </w:tc>
+      </w:tr>
+      <w:tr>
+        <w:tblPrEx>
+          <w:tblBorders>
+            <w:top w:val="single" w:color="auto" w:sz="4" w:space="0"/>
+            <w:left w:val="single" w:color="auto" w:sz="4" w:space="0"/>
+            <w:bottom w:val="single" w:color="auto" w:sz="4" w:space="0"/>
+            <w:right w:val="single" w:color="auto" w:sz="4" w:space="0"/>
+            <w:insideH w:val="single" w:color="auto" w:sz="4" w:space="0"/>
+            <w:insideV w:val="single" w:color="auto" w:sz="4" w:space="0"/>
+          </w:tblBorders>
+          <w:tblCellMar>
+            <w:top w:w="0" w:type="dxa"/>
+            <w:left w:w="108" w:type="dxa"/>
+            <w:bottom w:w="0" w:type="dxa"/>
+            <w:right w:w="108" w:type="dxa"/>
+          </w:tblCellMar>
+        </w:tblPrEx>
+        <w:tc>
+          <w:tcPr>
+            <w:tcW w:w="2410" w:type="dxa"/>
+          </w:tcPr>
+          <w:p>
+            <w:pPr>
+              <w:pStyle w:val="5"/>
+              <w:spacing w:after="0" w:line="240" w:lineRule="auto"/>
+              <w:ind w:left="0"/>
+              <w:rPr>
+                <w:rFonts w:hint="default" w:ascii="Arial" w:hAnsi="Arial" w:cs="Arial"/>
+                <w:sz w:val="28"/>
+                <w:szCs w:val="28"/>
+              </w:rPr>
+            </w:pPr>
+            <w:r>
+              <w:rPr>
+                <w:rFonts w:hint="default" w:ascii="Arial" w:hAnsi="Arial" w:cs="Arial"/>
+                <w:sz w:val="28"/>
+                <w:szCs w:val="28"/>
+              </w:rPr>
+              <w:t>print ()</w:t>
+            </w:r>
+          </w:p>
+        </w:tc>
+        <w:tc>
+          <w:tcPr>
+            <w:tcW w:w="7430" w:type="dxa"/>
+          </w:tcPr>
+          <w:p>
+            <w:pPr>
+              <w:pStyle w:val="5"/>
+              <w:spacing w:after="0" w:line="240" w:lineRule="auto"/>
+              <w:ind w:left="0"/>
+              <w:rPr>
+                <w:rFonts w:hint="default" w:ascii="Arial" w:hAnsi="Arial" w:cs="Arial"/>
+                <w:sz w:val="28"/>
+                <w:szCs w:val="28"/>
+              </w:rPr>
+            </w:pPr>
+            <w:r>
+              <w:rPr>
+                <w:rFonts w:hint="default" w:ascii="Arial" w:hAnsi="Arial" w:cs="Arial"/>
+                <w:sz w:val="28"/>
+                <w:szCs w:val="28"/>
+              </w:rPr>
+              <w:t>Permite mostrar un mensaje en la pantalla o consola.</w:t>
+            </w:r>
+          </w:p>
+        </w:tc>
+      </w:tr>
+      <w:tr>
+        <w:tblPrEx>
+          <w:tblBorders>
+            <w:top w:val="single" w:color="auto" w:sz="4" w:space="0"/>
+            <w:left w:val="single" w:color="auto" w:sz="4" w:space="0"/>
+            <w:bottom w:val="single" w:color="auto" w:sz="4" w:space="0"/>
+            <w:right w:val="single" w:color="auto" w:sz="4" w:space="0"/>
+            <w:insideH w:val="single" w:color="auto" w:sz="4" w:space="0"/>
+            <w:insideV w:val="single" w:color="auto" w:sz="4" w:space="0"/>
+          </w:tblBorders>
+          <w:tblCellMar>
+            <w:top w:w="0" w:type="dxa"/>
+            <w:left w:w="108" w:type="dxa"/>
+            <w:bottom w:w="0" w:type="dxa"/>
+            <w:right w:w="108" w:type="dxa"/>
+          </w:tblCellMar>
+        </w:tblPrEx>
+        <w:tc>
+          <w:tcPr>
+            <w:tcW w:w="2410" w:type="dxa"/>
+          </w:tcPr>
+          <w:p>
+            <w:pPr>
+              <w:pStyle w:val="5"/>
+              <w:spacing w:after="0" w:line="240" w:lineRule="auto"/>
+              <w:ind w:left="0"/>
+              <w:rPr>
+                <w:rFonts w:hint="default" w:ascii="Arial" w:hAnsi="Arial" w:cs="Arial"/>
+                <w:sz w:val="28"/>
+                <w:szCs w:val="28"/>
+              </w:rPr>
+            </w:pPr>
+            <w:r>
+              <w:rPr>
+                <w:rFonts w:hint="default" w:ascii="Arial" w:hAnsi="Arial" w:cs="Arial"/>
+                <w:sz w:val="28"/>
+                <w:szCs w:val="28"/>
+              </w:rPr>
+              <w:t>input ()</w:t>
+            </w:r>
+          </w:p>
+        </w:tc>
+        <w:tc>
+          <w:tcPr>
+            <w:tcW w:w="7430" w:type="dxa"/>
+          </w:tcPr>
+          <w:p>
+            <w:pPr>
+              <w:pStyle w:val="5"/>
+              <w:spacing w:after="0" w:line="240" w:lineRule="auto"/>
+              <w:ind w:left="0"/>
+              <w:rPr>
+                <w:rFonts w:hint="default" w:ascii="Arial" w:hAnsi="Arial" w:cs="Arial"/>
+                <w:sz w:val="28"/>
+                <w:szCs w:val="28"/>
+              </w:rPr>
+            </w:pPr>
+            <w:r>
+              <w:rPr>
+                <w:rFonts w:hint="default" w:ascii="Arial" w:hAnsi="Arial" w:cs="Arial"/>
+                <w:sz w:val="28"/>
+                <w:szCs w:val="28"/>
+              </w:rPr>
+              <w:t>Permite introducir un valor desde el teclado.</w:t>
+            </w:r>
+          </w:p>
+        </w:tc>
+      </w:tr>
+    </w:tbl>
+    <w:p>
+      <w:pPr>
+        <w:pStyle w:val="5"/>
+        <w:ind w:left="1440"/>
+        <w:rPr>
+          <w:rFonts w:hint="default" w:ascii="Arial" w:hAnsi="Arial" w:cs="Arial"/>
+          <w:sz w:val="28"/>
+          <w:szCs w:val="28"/>
+        </w:rPr>
+      </w:pPr>
+    </w:p>
+    <w:p>
+      <w:pPr>
+        <w:pStyle w:val="5"/>
+        <w:numPr>
+          <w:ilvl w:val="1"/>
+          <w:numId w:val="2"/>
+        </w:numPr>
+        <w:rPr>
+          <w:rFonts w:hint="default" w:ascii="Arial" w:hAnsi="Arial" w:cs="Arial"/>
+          <w:sz w:val="28"/>
+          <w:szCs w:val="28"/>
+        </w:rPr>
+      </w:pPr>
+      <w:r>
+        <w:rPr>
+          <w:rFonts w:hint="default" w:ascii="Arial" w:hAnsi="Arial" w:cs="Arial"/>
+          <w:sz w:val="28"/>
+          <w:szCs w:val="28"/>
+        </w:rPr>
+        <w:t>Operadores:</w:t>
+      </w:r>
+    </w:p>
+    <w:tbl>
+      <w:tblPr>
+        <w:tblStyle w:val="4"/>
+        <w:tblW w:w="0" w:type="auto"/>
+        <w:tblInd w:w="137" w:type="dxa"/>
+        <w:tblBorders>
+          <w:top w:val="single" w:color="auto" w:sz="4" w:space="0"/>
+          <w:left w:val="single" w:color="auto" w:sz="4" w:space="0"/>
+          <w:bottom w:val="single" w:color="auto" w:sz="4" w:space="0"/>
+          <w:right w:val="single" w:color="auto" w:sz="4" w:space="0"/>
+          <w:insideH w:val="single" w:color="auto" w:sz="4" w:space="0"/>
+          <w:insideV w:val="single" w:color="auto" w:sz="4" w:space="0"/>
+        </w:tblBorders>
+        <w:tblLayout w:type="autofit"/>
+        <w:tblCellMar>
+          <w:top w:w="0" w:type="dxa"/>
+          <w:left w:w="108" w:type="dxa"/>
+          <w:bottom w:w="0" w:type="dxa"/>
+          <w:right w:w="108" w:type="dxa"/>
+        </w:tblCellMar>
+      </w:tblPr>
+      <w:tblGrid>
+        <w:gridCol w:w="2410"/>
+        <w:gridCol w:w="6803"/>
+      </w:tblGrid>
+      <w:tr>
+        <w:tblPrEx>
+          <w:tblBorders>
+            <w:top w:val="single" w:color="auto" w:sz="4" w:space="0"/>
+            <w:left w:val="single" w:color="auto" w:sz="4" w:space="0"/>
+            <w:bottom w:val="single" w:color="auto" w:sz="4" w:space="0"/>
+            <w:right w:val="single" w:color="auto" w:sz="4" w:space="0"/>
+            <w:insideH w:val="single" w:color="auto" w:sz="4" w:space="0"/>
+            <w:insideV w:val="single" w:color="auto" w:sz="4" w:space="0"/>
+          </w:tblBorders>
+          <w:tblCellMar>
+            <w:top w:w="0" w:type="dxa"/>
+            <w:left w:w="108" w:type="dxa"/>
+            <w:bottom w:w="0" w:type="dxa"/>
+            <w:right w:w="108" w:type="dxa"/>
+          </w:tblCellMar>
+        </w:tblPrEx>
+        <w:tc>
+          <w:tcPr>
+            <w:tcW w:w="2410" w:type="dxa"/>
+            <w:shd w:val="clear" w:color="auto" w:fill="BDD6EE" w:themeFill="accent5" w:themeFillTint="66"/>
+          </w:tcPr>
+          <w:p>
+            <w:pPr>
+              <w:pStyle w:val="5"/>
+              <w:spacing w:after="0" w:line="240" w:lineRule="auto"/>
+              <w:ind w:left="0"/>
+              <w:rPr>
+                <w:rFonts w:hint="default" w:ascii="Arial" w:hAnsi="Arial" w:cs="Arial"/>
+                <w:color w:val="000000" w:themeColor="text1"/>
+                <w:sz w:val="28"/>
+                <w:szCs w:val="28"/>
+                <w14:textFill>
+                  <w14:solidFill>
+                    <w14:schemeClr w14:val="tx1"/>
+                  </w14:solidFill>
+                </w14:textFill>
+              </w:rPr>
+            </w:pPr>
+            <w:r>
+              <w:rPr>
+                <w:rFonts w:hint="default" w:ascii="Arial" w:hAnsi="Arial" w:cs="Arial"/>
+                <w:color w:val="000000" w:themeColor="text1"/>
+                <w:sz w:val="28"/>
+                <w:szCs w:val="28"/>
+                <w14:textFill>
+                  <w14:solidFill>
+                    <w14:schemeClr w14:val="tx1"/>
+                  </w14:solidFill>
+                </w14:textFill>
+              </w:rPr>
+              <w:t>Operador</w:t>
+            </w:r>
+          </w:p>
+        </w:tc>
+        <w:tc>
+          <w:tcPr>
+            <w:tcW w:w="6803" w:type="dxa"/>
+            <w:shd w:val="clear" w:color="auto" w:fill="BDD6EE" w:themeFill="accent5" w:themeFillTint="66"/>
+          </w:tcPr>
+          <w:p>
+            <w:pPr>
+              <w:pStyle w:val="5"/>
+              <w:spacing w:after="0" w:line="240" w:lineRule="auto"/>
+              <w:ind w:left="0"/>
+              <w:rPr>
+                <w:rFonts w:hint="default" w:ascii="Arial" w:hAnsi="Arial" w:cs="Arial"/>
+                <w:color w:val="000000" w:themeColor="text1"/>
+                <w:sz w:val="28"/>
+                <w:szCs w:val="28"/>
+                <w14:textFill>
+                  <w14:solidFill>
+                    <w14:schemeClr w14:val="tx1"/>
+                  </w14:solidFill>
+                </w14:textFill>
+              </w:rPr>
+            </w:pPr>
+            <w:r>
+              <w:rPr>
+                <w:rFonts w:hint="default" w:ascii="Arial" w:hAnsi="Arial" w:cs="Arial"/>
+                <w:color w:val="000000" w:themeColor="text1"/>
+                <w:sz w:val="28"/>
+                <w:szCs w:val="28"/>
+                <w14:textFill>
+                  <w14:solidFill>
+                    <w14:schemeClr w14:val="tx1"/>
+                  </w14:solidFill>
+                </w14:textFill>
+              </w:rPr>
+              <w:t xml:space="preserve">Descripción </w:t>
+            </w:r>
+          </w:p>
+        </w:tc>
+      </w:tr>
+      <w:tr>
+        <w:tblPrEx>
+          <w:tblBorders>
+            <w:top w:val="single" w:color="auto" w:sz="4" w:space="0"/>
+            <w:left w:val="single" w:color="auto" w:sz="4" w:space="0"/>
+            <w:bottom w:val="single" w:color="auto" w:sz="4" w:space="0"/>
+            <w:right w:val="single" w:color="auto" w:sz="4" w:space="0"/>
+            <w:insideH w:val="single" w:color="auto" w:sz="4" w:space="0"/>
+            <w:insideV w:val="single" w:color="auto" w:sz="4" w:space="0"/>
+          </w:tblBorders>
+          <w:tblCellMar>
+            <w:top w:w="0" w:type="dxa"/>
+            <w:left w:w="108" w:type="dxa"/>
+            <w:bottom w:w="0" w:type="dxa"/>
+            <w:right w:w="108" w:type="dxa"/>
+          </w:tblCellMar>
+        </w:tblPrEx>
+        <w:tc>
+          <w:tcPr>
+            <w:tcW w:w="2410" w:type="dxa"/>
+          </w:tcPr>
+          <w:p>
+            <w:pPr>
+              <w:pStyle w:val="5"/>
+              <w:spacing w:after="0" w:line="240" w:lineRule="auto"/>
+              <w:ind w:left="0"/>
+              <w:rPr>
+                <w:rFonts w:hint="default" w:ascii="Arial" w:hAnsi="Arial" w:cs="Arial"/>
+                <w:sz w:val="28"/>
+                <w:szCs w:val="28"/>
+              </w:rPr>
+            </w:pPr>
+            <w:r>
+              <w:rPr>
+                <w:rFonts w:hint="default" w:ascii="Arial" w:hAnsi="Arial" w:cs="Arial"/>
+                <w:sz w:val="28"/>
+                <w:szCs w:val="28"/>
+              </w:rPr>
+              <w:t>**</w:t>
+            </w:r>
+          </w:p>
+        </w:tc>
+        <w:tc>
+          <w:tcPr>
+            <w:tcW w:w="6803" w:type="dxa"/>
+          </w:tcPr>
+          <w:p>
+            <w:pPr>
+              <w:pStyle w:val="5"/>
+              <w:spacing w:after="0" w:line="240" w:lineRule="auto"/>
+              <w:ind w:left="0"/>
+              <w:rPr>
+                <w:rFonts w:hint="default" w:ascii="Arial" w:hAnsi="Arial" w:cs="Arial"/>
+                <w:sz w:val="28"/>
+                <w:szCs w:val="28"/>
+              </w:rPr>
+            </w:pPr>
+            <w:r>
+              <w:rPr>
+                <w:rFonts w:hint="default" w:ascii="Arial" w:hAnsi="Arial" w:cs="Arial"/>
+                <w:sz w:val="28"/>
+                <w:szCs w:val="28"/>
+              </w:rPr>
+              <w:t xml:space="preserve">Eleva a la cantidad deseada. </w:t>
+            </w:r>
+          </w:p>
+        </w:tc>
+      </w:tr>
+      <w:tr>
+        <w:tblPrEx>
+          <w:tblBorders>
+            <w:top w:val="single" w:color="auto" w:sz="4" w:space="0"/>
+            <w:left w:val="single" w:color="auto" w:sz="4" w:space="0"/>
+            <w:bottom w:val="single" w:color="auto" w:sz="4" w:space="0"/>
+            <w:right w:val="single" w:color="auto" w:sz="4" w:space="0"/>
+            <w:insideH w:val="single" w:color="auto" w:sz="4" w:space="0"/>
+            <w:insideV w:val="single" w:color="auto" w:sz="4" w:space="0"/>
+          </w:tblBorders>
+          <w:tblCellMar>
+            <w:top w:w="0" w:type="dxa"/>
+            <w:left w:w="108" w:type="dxa"/>
+            <w:bottom w:w="0" w:type="dxa"/>
+            <w:right w:w="108" w:type="dxa"/>
+          </w:tblCellMar>
+        </w:tblPrEx>
+        <w:trPr>
+          <w:trHeight w:val="90" w:hRule="atLeast"/>
+        </w:trPr>
+        <w:tc>
+          <w:tcPr>
+            <w:tcW w:w="2410" w:type="dxa"/>
+          </w:tcPr>
+          <w:p>
+            <w:pPr>
+              <w:pStyle w:val="5"/>
+              <w:spacing w:after="0" w:line="240" w:lineRule="auto"/>
+              <w:ind w:left="0"/>
+              <w:rPr>
+                <w:rFonts w:hint="default" w:ascii="Arial" w:hAnsi="Arial" w:cs="Arial"/>
+                <w:sz w:val="28"/>
+                <w:szCs w:val="28"/>
+              </w:rPr>
+            </w:pPr>
+            <w:r>
+              <w:rPr>
+                <w:rFonts w:hint="default" w:ascii="Arial" w:hAnsi="Arial" w:cs="Arial"/>
+                <w:sz w:val="28"/>
+                <w:szCs w:val="28"/>
+              </w:rPr>
+              <w:t>=</w:t>
+            </w:r>
+          </w:p>
+        </w:tc>
+        <w:tc>
+          <w:tcPr>
+            <w:tcW w:w="6803" w:type="dxa"/>
+          </w:tcPr>
+          <w:p>
+            <w:pPr>
+              <w:pStyle w:val="5"/>
+              <w:spacing w:after="0" w:line="240" w:lineRule="auto"/>
+              <w:ind w:left="0"/>
+              <w:rPr>
+                <w:rFonts w:hint="default" w:ascii="Arial" w:hAnsi="Arial" w:cs="Arial"/>
+                <w:sz w:val="28"/>
+                <w:szCs w:val="28"/>
+              </w:rPr>
+            </w:pPr>
+            <w:r>
+              <w:rPr>
+                <w:rFonts w:hint="default" w:ascii="Arial" w:hAnsi="Arial" w:cs="Arial"/>
+                <w:sz w:val="28"/>
+                <w:szCs w:val="28"/>
+              </w:rPr>
+              <w:t>Asginar un valor a la variable.</w:t>
+            </w:r>
+          </w:p>
+        </w:tc>
+      </w:tr>
+    </w:tbl>
+    <w:p>
+      <w:pPr>
+        <w:pStyle w:val="5"/>
+        <w:numPr>
+          <w:ilvl w:val="0"/>
+          <w:numId w:val="0"/>
+        </w:numPr>
+        <w:ind w:left="1080" w:leftChars="0"/>
+        <w:rPr>
+          <w:rFonts w:hint="default" w:ascii="Arial" w:hAnsi="Arial" w:cs="Arial"/>
+          <w:sz w:val="28"/>
+          <w:szCs w:val="28"/>
+        </w:rPr>
+      </w:pPr>
+    </w:p>
+    <w:p>
+      <w:pPr>
+        <w:pStyle w:val="5"/>
+        <w:numPr>
+          <w:ilvl w:val="1"/>
+          <w:numId w:val="2"/>
+        </w:numPr>
+        <w:rPr>
+          <w:rFonts w:hint="default" w:ascii="Arial" w:hAnsi="Arial" w:cs="Arial"/>
+          <w:sz w:val="28"/>
+          <w:szCs w:val="28"/>
+        </w:rPr>
+      </w:pPr>
+      <w:r>
+        <w:rPr>
+          <w:rFonts w:hint="default" w:ascii="Arial" w:hAnsi="Arial" w:cs="Arial"/>
+          <w:sz w:val="28"/>
+          <w:szCs w:val="28"/>
+        </w:rPr>
+        <w:t>Funciones empleadas</w:t>
+      </w:r>
+    </w:p>
+    <w:tbl>
+      <w:tblPr>
+        <w:tblStyle w:val="4"/>
+        <w:tblW w:w="0" w:type="auto"/>
+        <w:tblInd w:w="137" w:type="dxa"/>
+        <w:tblBorders>
+          <w:top w:val="single" w:color="auto" w:sz="4" w:space="0"/>
+          <w:left w:val="single" w:color="auto" w:sz="4" w:space="0"/>
+          <w:bottom w:val="single" w:color="auto" w:sz="4" w:space="0"/>
+          <w:right w:val="single" w:color="auto" w:sz="4" w:space="0"/>
+          <w:insideH w:val="single" w:color="auto" w:sz="4" w:space="0"/>
+          <w:insideV w:val="single" w:color="auto" w:sz="4" w:space="0"/>
+        </w:tblBorders>
+        <w:tblLayout w:type="autofit"/>
+        <w:tblCellMar>
+          <w:top w:w="0" w:type="dxa"/>
+          <w:left w:w="108" w:type="dxa"/>
+          <w:bottom w:w="0" w:type="dxa"/>
+          <w:right w:w="108" w:type="dxa"/>
+        </w:tblCellMar>
+      </w:tblPr>
+      <w:tblGrid>
+        <w:gridCol w:w="2410"/>
+        <w:gridCol w:w="6803"/>
+      </w:tblGrid>
+      <w:tr>
+        <w:tblPrEx>
+          <w:tblBorders>
+            <w:top w:val="single" w:color="auto" w:sz="4" w:space="0"/>
+            <w:left w:val="single" w:color="auto" w:sz="4" w:space="0"/>
+            <w:bottom w:val="single" w:color="auto" w:sz="4" w:space="0"/>
+            <w:right w:val="single" w:color="auto" w:sz="4" w:space="0"/>
+            <w:insideH w:val="single" w:color="auto" w:sz="4" w:space="0"/>
+            <w:insideV w:val="single" w:color="auto" w:sz="4" w:space="0"/>
+          </w:tblBorders>
+          <w:tblCellMar>
+            <w:top w:w="0" w:type="dxa"/>
+            <w:left w:w="108" w:type="dxa"/>
+            <w:bottom w:w="0" w:type="dxa"/>
+            <w:right w:w="108" w:type="dxa"/>
+          </w:tblCellMar>
+        </w:tblPrEx>
+        <w:tc>
+          <w:tcPr>
+            <w:tcW w:w="2410" w:type="dxa"/>
+            <w:shd w:val="clear" w:color="auto" w:fill="BDD6EE" w:themeFill="accent5" w:themeFillTint="66"/>
+          </w:tcPr>
+          <w:p>
+            <w:pPr>
+              <w:pStyle w:val="5"/>
+              <w:spacing w:after="0" w:line="240" w:lineRule="auto"/>
+              <w:ind w:left="0"/>
+              <w:rPr>
+                <w:rFonts w:hint="default" w:ascii="Arial" w:hAnsi="Arial" w:cs="Arial"/>
+                <w:color w:val="000000" w:themeColor="text1"/>
+                <w:sz w:val="28"/>
+                <w:szCs w:val="28"/>
+                <w14:textFill>
+                  <w14:solidFill>
+                    <w14:schemeClr w14:val="tx1"/>
+                  </w14:solidFill>
+                </w14:textFill>
+              </w:rPr>
+            </w:pPr>
+            <w:r>
+              <w:rPr>
+                <w:rFonts w:hint="default" w:ascii="Arial" w:hAnsi="Arial" w:cs="Arial"/>
+                <w:color w:val="000000" w:themeColor="text1"/>
+                <w:sz w:val="28"/>
+                <w:szCs w:val="28"/>
+                <w14:textFill>
+                  <w14:solidFill>
+                    <w14:schemeClr w14:val="tx1"/>
+                  </w14:solidFill>
+                </w14:textFill>
+              </w:rPr>
+              <w:t>Operador</w:t>
+            </w:r>
+          </w:p>
+        </w:tc>
+        <w:tc>
+          <w:tcPr>
+            <w:tcW w:w="6803" w:type="dxa"/>
+            <w:shd w:val="clear" w:color="auto" w:fill="BDD6EE" w:themeFill="accent5" w:themeFillTint="66"/>
+          </w:tcPr>
+          <w:p>
+            <w:pPr>
+              <w:pStyle w:val="5"/>
+              <w:spacing w:after="0" w:line="240" w:lineRule="auto"/>
+              <w:ind w:left="0"/>
+              <w:rPr>
+                <w:rFonts w:hint="default" w:ascii="Arial" w:hAnsi="Arial" w:cs="Arial"/>
+                <w:color w:val="000000" w:themeColor="text1"/>
+                <w:sz w:val="28"/>
+                <w:szCs w:val="28"/>
+                <w14:textFill>
+                  <w14:solidFill>
+                    <w14:schemeClr w14:val="tx1"/>
+                  </w14:solidFill>
+                </w14:textFill>
+              </w:rPr>
+            </w:pPr>
+            <w:r>
+              <w:rPr>
+                <w:rFonts w:hint="default" w:ascii="Arial" w:hAnsi="Arial" w:cs="Arial"/>
+                <w:color w:val="000000" w:themeColor="text1"/>
+                <w:sz w:val="28"/>
+                <w:szCs w:val="28"/>
+                <w14:textFill>
+                  <w14:solidFill>
+                    <w14:schemeClr w14:val="tx1"/>
+                  </w14:solidFill>
+                </w14:textFill>
+              </w:rPr>
+              <w:t xml:space="preserve">Descripción </w:t>
+            </w:r>
+          </w:p>
+        </w:tc>
+      </w:tr>
+      <w:tr>
+        <w:tblPrEx>
+          <w:tblBorders>
+            <w:top w:val="single" w:color="auto" w:sz="4" w:space="0"/>
+            <w:left w:val="single" w:color="auto" w:sz="4" w:space="0"/>
+            <w:bottom w:val="single" w:color="auto" w:sz="4" w:space="0"/>
+            <w:right w:val="single" w:color="auto" w:sz="4" w:space="0"/>
+            <w:insideH w:val="single" w:color="auto" w:sz="4" w:space="0"/>
+            <w:insideV w:val="single" w:color="auto" w:sz="4" w:space="0"/>
+          </w:tblBorders>
+          <w:tblCellMar>
+            <w:top w:w="0" w:type="dxa"/>
+            <w:left w:w="108" w:type="dxa"/>
+            <w:bottom w:w="0" w:type="dxa"/>
+            <w:right w:w="108" w:type="dxa"/>
+          </w:tblCellMar>
+        </w:tblPrEx>
+        <w:tc>
+          <w:tcPr>
+            <w:tcW w:w="2410" w:type="dxa"/>
+          </w:tcPr>
+          <w:p>
+            <w:pPr>
+              <w:pStyle w:val="5"/>
+              <w:spacing w:after="0" w:line="240" w:lineRule="auto"/>
+              <w:ind w:left="0"/>
+              <w:rPr>
+                <w:rFonts w:hint="default" w:ascii="Arial" w:hAnsi="Arial" w:cs="Arial"/>
+                <w:sz w:val="28"/>
+                <w:szCs w:val="28"/>
+              </w:rPr>
+            </w:pPr>
+            <w:r>
+              <w:rPr>
+                <w:rFonts w:hint="default" w:ascii="Arial" w:hAnsi="Arial" w:cs="Arial"/>
+                <w:sz w:val="28"/>
+                <w:szCs w:val="28"/>
+              </w:rPr>
+              <w:t>Math.pow</w:t>
+            </w:r>
+          </w:p>
+        </w:tc>
+        <w:tc>
+          <w:tcPr>
+            <w:tcW w:w="6803" w:type="dxa"/>
+          </w:tcPr>
+          <w:p>
+            <w:pPr>
+              <w:pStyle w:val="5"/>
+              <w:spacing w:after="0" w:line="240" w:lineRule="auto"/>
+              <w:ind w:left="0"/>
+              <w:rPr>
+                <w:rFonts w:hint="default" w:ascii="Arial" w:hAnsi="Arial" w:cs="Arial"/>
+                <w:sz w:val="28"/>
+                <w:szCs w:val="28"/>
+              </w:rPr>
+            </w:pPr>
+            <w:r>
+              <w:rPr>
+                <w:rFonts w:hint="default" w:ascii="Arial" w:hAnsi="Arial" w:cs="Arial"/>
+                <w:sz w:val="28"/>
+                <w:szCs w:val="28"/>
+              </w:rPr>
+              <w:t>Permite elevar un número a una potencia.</w:t>
+            </w:r>
+          </w:p>
+        </w:tc>
+      </w:tr>
+    </w:tbl>
     <w:p>
       <w:pPr>
         <w:rPr>

</xml_diff>